<commit_message>
docs: actualizar tabla de contenido del seguimiento de riesgos
</commit_message>
<xml_diff>
--- a/3. Etapa de construcción/Iteración 4/Gestión de riesgos/Seguimiento de Riesgos_Vesta Risk Manager_T-Code.docx
+++ b/3. Etapa de construcción/Iteración 4/Gestión de riesgos/Seguimiento de Riesgos_Vesta Risk Manager_T-Code.docx
@@ -863,8 +863,8 @@
           <w:bCs w:val="0"/>
           <w:noProof/>
           <w:kern w:val="2"/>
-          <w:sz w:val="24"/>
-          <w:szCs w:val="24"/>
+          <w:sz w:val="22"/>
+          <w:szCs w:val="22"/>
           <w:lang w:val="es-AR" w:eastAsia="es-AR"/>
           <w14:ligatures w14:val="standardContextual"/>
         </w:rPr>
@@ -878,7 +878,7 @@
       <w:r>
         <w:fldChar w:fldCharType="separate"/>
       </w:r>
-      <w:hyperlink w:anchor="_Toc182909938" w:history="1">
+      <w:hyperlink w:anchor="_Toc182923428" w:history="1">
         <w:r>
           <w:rPr>
             <w:rStyle w:val="Hipervnculo"/>
@@ -905,7 +905,7 @@
             <w:noProof/>
             <w:webHidden/>
           </w:rPr>
-          <w:instrText xml:space="preserve"> PAGEREF _Toc182909938 \h </w:instrText>
+          <w:instrText xml:space="preserve"> PAGEREF _Toc182923428 \h </w:instrText>
         </w:r>
         <w:r>
           <w:rPr>
@@ -945,13 +945,13 @@
           <w:iCs w:val="0"/>
           <w:noProof/>
           <w:kern w:val="2"/>
-          <w:sz w:val="24"/>
-          <w:szCs w:val="24"/>
+          <w:sz w:val="22"/>
+          <w:szCs w:val="22"/>
           <w:lang w:val="es-AR" w:eastAsia="es-AR"/>
           <w14:ligatures w14:val="standardContextual"/>
         </w:rPr>
       </w:pPr>
-      <w:hyperlink w:anchor="_Toc182909939" w:history="1">
+      <w:hyperlink w:anchor="_Toc182923429" w:history="1">
         <w:r>
           <w:rPr>
             <w:rStyle w:val="Hipervnculo"/>
@@ -978,7 +978,7 @@
             <w:noProof/>
             <w:webHidden/>
           </w:rPr>
-          <w:instrText xml:space="preserve"> PAGEREF _Toc182909939 \h </w:instrText>
+          <w:instrText xml:space="preserve"> PAGEREF _Toc182923429 \h </w:instrText>
         </w:r>
         <w:r>
           <w:rPr>
@@ -1018,13 +1018,13 @@
           <w:iCs w:val="0"/>
           <w:noProof/>
           <w:kern w:val="2"/>
-          <w:sz w:val="24"/>
-          <w:szCs w:val="24"/>
+          <w:sz w:val="22"/>
+          <w:szCs w:val="22"/>
           <w:lang w:val="es-AR" w:eastAsia="es-AR"/>
           <w14:ligatures w14:val="standardContextual"/>
         </w:rPr>
       </w:pPr>
-      <w:hyperlink w:anchor="_Toc182909940" w:history="1">
+      <w:hyperlink w:anchor="_Toc182923430" w:history="1">
         <w:r>
           <w:rPr>
             <w:rStyle w:val="Hipervnculo"/>
@@ -1051,7 +1051,7 @@
             <w:noProof/>
             <w:webHidden/>
           </w:rPr>
-          <w:instrText xml:space="preserve"> PAGEREF _Toc182909940 \h </w:instrText>
+          <w:instrText xml:space="preserve"> PAGEREF _Toc182923430 \h </w:instrText>
         </w:r>
         <w:r>
           <w:rPr>
@@ -1089,13 +1089,13 @@
           <w:rFonts w:asciiTheme="minorHAnsi" w:eastAsiaTheme="minorEastAsia" w:hAnsiTheme="minorHAnsi" w:cstheme="minorBidi"/>
           <w:noProof/>
           <w:kern w:val="2"/>
-          <w:sz w:val="24"/>
-          <w:szCs w:val="24"/>
+          <w:sz w:val="22"/>
+          <w:szCs w:val="22"/>
           <w:lang w:val="es-AR" w:eastAsia="es-AR"/>
           <w14:ligatures w14:val="standardContextual"/>
         </w:rPr>
       </w:pPr>
-      <w:hyperlink w:anchor="_Toc182909941" w:history="1">
+      <w:hyperlink w:anchor="_Toc182923431" w:history="1">
         <w:r>
           <w:rPr>
             <w:rStyle w:val="Hipervnculo"/>
@@ -1122,7 +1122,7 @@
             <w:noProof/>
             <w:webHidden/>
           </w:rPr>
-          <w:instrText xml:space="preserve"> PAGEREF _Toc182909941 \h </w:instrText>
+          <w:instrText xml:space="preserve"> PAGEREF _Toc182923431 \h </w:instrText>
         </w:r>
         <w:r>
           <w:rPr>
@@ -1160,13 +1160,13 @@
           <w:rFonts w:asciiTheme="minorHAnsi" w:eastAsiaTheme="minorEastAsia" w:hAnsiTheme="minorHAnsi" w:cstheme="minorBidi"/>
           <w:noProof/>
           <w:kern w:val="2"/>
-          <w:sz w:val="24"/>
-          <w:szCs w:val="24"/>
+          <w:sz w:val="22"/>
+          <w:szCs w:val="22"/>
           <w:lang w:val="es-AR" w:eastAsia="es-AR"/>
           <w14:ligatures w14:val="standardContextual"/>
         </w:rPr>
       </w:pPr>
-      <w:hyperlink w:anchor="_Toc182909942" w:history="1">
+      <w:hyperlink w:anchor="_Toc182923432" w:history="1">
         <w:r>
           <w:rPr>
             <w:rStyle w:val="Hipervnculo"/>
@@ -1193,7 +1193,7 @@
             <w:noProof/>
             <w:webHidden/>
           </w:rPr>
-          <w:instrText xml:space="preserve"> PAGEREF _Toc182909942 \h </w:instrText>
+          <w:instrText xml:space="preserve"> PAGEREF _Toc182923432 \h </w:instrText>
         </w:r>
         <w:r>
           <w:rPr>
@@ -1231,13 +1231,13 @@
           <w:rFonts w:asciiTheme="minorHAnsi" w:eastAsiaTheme="minorEastAsia" w:hAnsiTheme="minorHAnsi" w:cstheme="minorBidi"/>
           <w:noProof/>
           <w:kern w:val="2"/>
-          <w:sz w:val="24"/>
-          <w:szCs w:val="24"/>
+          <w:sz w:val="22"/>
+          <w:szCs w:val="22"/>
           <w:lang w:val="es-AR" w:eastAsia="es-AR"/>
           <w14:ligatures w14:val="standardContextual"/>
         </w:rPr>
       </w:pPr>
-      <w:hyperlink w:anchor="_Toc182909943" w:history="1">
+      <w:hyperlink w:anchor="_Toc182923433" w:history="1">
         <w:r>
           <w:rPr>
             <w:rStyle w:val="Hipervnculo"/>
@@ -1264,7 +1264,7 @@
             <w:noProof/>
             <w:webHidden/>
           </w:rPr>
-          <w:instrText xml:space="preserve"> PAGEREF _Toc182909943 \h </w:instrText>
+          <w:instrText xml:space="preserve"> PAGEREF _Toc182923433 \h </w:instrText>
         </w:r>
         <w:r>
           <w:rPr>
@@ -1302,13 +1302,13 @@
           <w:rFonts w:asciiTheme="minorHAnsi" w:eastAsiaTheme="minorEastAsia" w:hAnsiTheme="minorHAnsi" w:cstheme="minorBidi"/>
           <w:noProof/>
           <w:kern w:val="2"/>
-          <w:sz w:val="24"/>
-          <w:szCs w:val="24"/>
+          <w:sz w:val="22"/>
+          <w:szCs w:val="22"/>
           <w:lang w:val="es-AR" w:eastAsia="es-AR"/>
           <w14:ligatures w14:val="standardContextual"/>
         </w:rPr>
       </w:pPr>
-      <w:hyperlink w:anchor="_Toc182909944" w:history="1">
+      <w:hyperlink w:anchor="_Toc182923434" w:history="1">
         <w:r>
           <w:rPr>
             <w:rStyle w:val="Hipervnculo"/>
@@ -1335,7 +1335,7 @@
             <w:noProof/>
             <w:webHidden/>
           </w:rPr>
-          <w:instrText xml:space="preserve"> PAGEREF _Toc182909944 \h </w:instrText>
+          <w:instrText xml:space="preserve"> PAGEREF _Toc182923434 \h </w:instrText>
         </w:r>
         <w:r>
           <w:rPr>
@@ -1375,13 +1375,13 @@
           <w:bCs w:val="0"/>
           <w:noProof/>
           <w:kern w:val="2"/>
-          <w:sz w:val="24"/>
-          <w:szCs w:val="24"/>
+          <w:sz w:val="22"/>
+          <w:szCs w:val="22"/>
           <w:lang w:val="es-AR" w:eastAsia="es-AR"/>
           <w14:ligatures w14:val="standardContextual"/>
         </w:rPr>
       </w:pPr>
-      <w:hyperlink w:anchor="_Toc182909945" w:history="1">
+      <w:hyperlink w:anchor="_Toc182923435" w:history="1">
         <w:r>
           <w:rPr>
             <w:rStyle w:val="Hipervnculo"/>
@@ -1408,7 +1408,7 @@
             <w:noProof/>
             <w:webHidden/>
           </w:rPr>
-          <w:instrText xml:space="preserve"> PAGEREF _Toc182909945 \h </w:instrText>
+          <w:instrText xml:space="preserve"> PAGEREF _Toc182923435 \h </w:instrText>
         </w:r>
         <w:r>
           <w:rPr>
@@ -1448,13 +1448,13 @@
           <w:iCs w:val="0"/>
           <w:noProof/>
           <w:kern w:val="2"/>
-          <w:sz w:val="24"/>
-          <w:szCs w:val="24"/>
+          <w:sz w:val="22"/>
+          <w:szCs w:val="22"/>
           <w:lang w:val="es-AR" w:eastAsia="es-AR"/>
           <w14:ligatures w14:val="standardContextual"/>
         </w:rPr>
       </w:pPr>
-      <w:hyperlink w:anchor="_Toc182909946" w:history="1">
+      <w:hyperlink w:anchor="_Toc182923436" w:history="1">
         <w:r>
           <w:rPr>
             <w:rStyle w:val="Hipervnculo"/>
@@ -1481,7 +1481,7 @@
             <w:noProof/>
             <w:webHidden/>
           </w:rPr>
-          <w:instrText xml:space="preserve"> PAGEREF _Toc182909946 \h </w:instrText>
+          <w:instrText xml:space="preserve"> PAGEREF _Toc182923436 \h </w:instrText>
         </w:r>
         <w:r>
           <w:rPr>
@@ -1521,13 +1521,13 @@
           <w:iCs w:val="0"/>
           <w:noProof/>
           <w:kern w:val="2"/>
-          <w:sz w:val="24"/>
-          <w:szCs w:val="24"/>
+          <w:sz w:val="22"/>
+          <w:szCs w:val="22"/>
           <w:lang w:val="es-AR" w:eastAsia="es-AR"/>
           <w14:ligatures w14:val="standardContextual"/>
         </w:rPr>
       </w:pPr>
-      <w:hyperlink w:anchor="_Toc182909947" w:history="1">
+      <w:hyperlink w:anchor="_Toc182923437" w:history="1">
         <w:r>
           <w:rPr>
             <w:rStyle w:val="Hipervnculo"/>
@@ -1554,7 +1554,7 @@
             <w:noProof/>
             <w:webHidden/>
           </w:rPr>
-          <w:instrText xml:space="preserve"> PAGEREF _Toc182909947 \h </w:instrText>
+          <w:instrText xml:space="preserve"> PAGEREF _Toc182923437 \h </w:instrText>
         </w:r>
         <w:r>
           <w:rPr>
@@ -1592,13 +1592,13 @@
           <w:rFonts w:asciiTheme="minorHAnsi" w:eastAsiaTheme="minorEastAsia" w:hAnsiTheme="minorHAnsi" w:cstheme="minorBidi"/>
           <w:noProof/>
           <w:kern w:val="2"/>
-          <w:sz w:val="24"/>
-          <w:szCs w:val="24"/>
+          <w:sz w:val="22"/>
+          <w:szCs w:val="22"/>
           <w:lang w:val="es-AR" w:eastAsia="es-AR"/>
           <w14:ligatures w14:val="standardContextual"/>
         </w:rPr>
       </w:pPr>
-      <w:hyperlink w:anchor="_Toc182909948" w:history="1">
+      <w:hyperlink w:anchor="_Toc182923438" w:history="1">
         <w:r>
           <w:rPr>
             <w:rStyle w:val="Hipervnculo"/>
@@ -1625,7 +1625,7 @@
             <w:noProof/>
             <w:webHidden/>
           </w:rPr>
-          <w:instrText xml:space="preserve"> PAGEREF _Toc182909948 \h </w:instrText>
+          <w:instrText xml:space="preserve"> PAGEREF _Toc182923438 \h </w:instrText>
         </w:r>
         <w:r>
           <w:rPr>
@@ -1663,13 +1663,13 @@
           <w:rFonts w:asciiTheme="minorHAnsi" w:eastAsiaTheme="minorEastAsia" w:hAnsiTheme="minorHAnsi" w:cstheme="minorBidi"/>
           <w:noProof/>
           <w:kern w:val="2"/>
-          <w:sz w:val="24"/>
-          <w:szCs w:val="24"/>
+          <w:sz w:val="22"/>
+          <w:szCs w:val="22"/>
           <w:lang w:val="es-AR" w:eastAsia="es-AR"/>
           <w14:ligatures w14:val="standardContextual"/>
         </w:rPr>
       </w:pPr>
-      <w:hyperlink w:anchor="_Toc182909949" w:history="1">
+      <w:hyperlink w:anchor="_Toc182923439" w:history="1">
         <w:r>
           <w:rPr>
             <w:rStyle w:val="Hipervnculo"/>
@@ -1696,7 +1696,7 @@
             <w:noProof/>
             <w:webHidden/>
           </w:rPr>
-          <w:instrText xml:space="preserve"> PAGEREF _Toc182909949 \h </w:instrText>
+          <w:instrText xml:space="preserve"> PAGEREF _Toc182923439 \h </w:instrText>
         </w:r>
         <w:r>
           <w:rPr>
@@ -1734,13 +1734,13 @@
           <w:rFonts w:asciiTheme="minorHAnsi" w:eastAsiaTheme="minorEastAsia" w:hAnsiTheme="minorHAnsi" w:cstheme="minorBidi"/>
           <w:noProof/>
           <w:kern w:val="2"/>
-          <w:sz w:val="24"/>
-          <w:szCs w:val="24"/>
+          <w:sz w:val="22"/>
+          <w:szCs w:val="22"/>
           <w:lang w:val="es-AR" w:eastAsia="es-AR"/>
           <w14:ligatures w14:val="standardContextual"/>
         </w:rPr>
       </w:pPr>
-      <w:hyperlink w:anchor="_Toc182909950" w:history="1">
+      <w:hyperlink w:anchor="_Toc182923440" w:history="1">
         <w:r>
           <w:rPr>
             <w:rStyle w:val="Hipervnculo"/>
@@ -1767,7 +1767,7 @@
             <w:noProof/>
             <w:webHidden/>
           </w:rPr>
-          <w:instrText xml:space="preserve"> PAGEREF _Toc182909950 \h </w:instrText>
+          <w:instrText xml:space="preserve"> PAGEREF _Toc182923440 \h </w:instrText>
         </w:r>
         <w:r>
           <w:rPr>
@@ -1805,13 +1805,13 @@
           <w:rFonts w:asciiTheme="minorHAnsi" w:eastAsiaTheme="minorEastAsia" w:hAnsiTheme="minorHAnsi" w:cstheme="minorBidi"/>
           <w:noProof/>
           <w:kern w:val="2"/>
-          <w:sz w:val="24"/>
-          <w:szCs w:val="24"/>
+          <w:sz w:val="22"/>
+          <w:szCs w:val="22"/>
           <w:lang w:val="es-AR" w:eastAsia="es-AR"/>
           <w14:ligatures w14:val="standardContextual"/>
         </w:rPr>
       </w:pPr>
-      <w:hyperlink w:anchor="_Toc182909951" w:history="1">
+      <w:hyperlink w:anchor="_Toc182923441" w:history="1">
         <w:r>
           <w:rPr>
             <w:rStyle w:val="Hipervnculo"/>
@@ -1838,7 +1838,7 @@
             <w:noProof/>
             <w:webHidden/>
           </w:rPr>
-          <w:instrText xml:space="preserve"> PAGEREF _Toc182909951 \h </w:instrText>
+          <w:instrText xml:space="preserve"> PAGEREF _Toc182923441 \h </w:instrText>
         </w:r>
         <w:r>
           <w:rPr>
@@ -1878,13 +1878,13 @@
           <w:bCs w:val="0"/>
           <w:noProof/>
           <w:kern w:val="2"/>
-          <w:sz w:val="24"/>
-          <w:szCs w:val="24"/>
+          <w:sz w:val="22"/>
+          <w:szCs w:val="22"/>
           <w:lang w:val="es-AR" w:eastAsia="es-AR"/>
           <w14:ligatures w14:val="standardContextual"/>
         </w:rPr>
       </w:pPr>
-      <w:hyperlink w:anchor="_Toc182909952" w:history="1">
+      <w:hyperlink w:anchor="_Toc182923442" w:history="1">
         <w:r>
           <w:rPr>
             <w:rStyle w:val="Hipervnculo"/>
@@ -1911,7 +1911,7 @@
             <w:noProof/>
             <w:webHidden/>
           </w:rPr>
-          <w:instrText xml:space="preserve"> PAGEREF _Toc182909952 \h </w:instrText>
+          <w:instrText xml:space="preserve"> PAGEREF _Toc182923442 \h </w:instrText>
         </w:r>
         <w:r>
           <w:rPr>
@@ -1951,13 +1951,13 @@
           <w:iCs w:val="0"/>
           <w:noProof/>
           <w:kern w:val="2"/>
-          <w:sz w:val="24"/>
-          <w:szCs w:val="24"/>
+          <w:sz w:val="22"/>
+          <w:szCs w:val="22"/>
           <w:lang w:val="es-AR" w:eastAsia="es-AR"/>
           <w14:ligatures w14:val="standardContextual"/>
         </w:rPr>
       </w:pPr>
-      <w:hyperlink w:anchor="_Toc182909953" w:history="1">
+      <w:hyperlink w:anchor="_Toc182923443" w:history="1">
         <w:r>
           <w:rPr>
             <w:rStyle w:val="Hipervnculo"/>
@@ -1984,7 +1984,7 @@
             <w:noProof/>
             <w:webHidden/>
           </w:rPr>
-          <w:instrText xml:space="preserve"> PAGEREF _Toc182909953 \h </w:instrText>
+          <w:instrText xml:space="preserve"> PAGEREF _Toc182923443 \h </w:instrText>
         </w:r>
         <w:r>
           <w:rPr>
@@ -2024,13 +2024,13 @@
           <w:iCs w:val="0"/>
           <w:noProof/>
           <w:kern w:val="2"/>
-          <w:sz w:val="24"/>
-          <w:szCs w:val="24"/>
+          <w:sz w:val="22"/>
+          <w:szCs w:val="22"/>
           <w:lang w:val="es-AR" w:eastAsia="es-AR"/>
           <w14:ligatures w14:val="standardContextual"/>
         </w:rPr>
       </w:pPr>
-      <w:hyperlink w:anchor="_Toc182909954" w:history="1">
+      <w:hyperlink w:anchor="_Toc182923444" w:history="1">
         <w:r>
           <w:rPr>
             <w:rStyle w:val="Hipervnculo"/>
@@ -2057,7 +2057,7 @@
             <w:noProof/>
             <w:webHidden/>
           </w:rPr>
-          <w:instrText xml:space="preserve"> PAGEREF _Toc182909954 \h </w:instrText>
+          <w:instrText xml:space="preserve"> PAGEREF _Toc182923444 \h </w:instrText>
         </w:r>
         <w:r>
           <w:rPr>
@@ -2095,13 +2095,13 @@
           <w:rFonts w:asciiTheme="minorHAnsi" w:eastAsiaTheme="minorEastAsia" w:hAnsiTheme="minorHAnsi" w:cstheme="minorBidi"/>
           <w:noProof/>
           <w:kern w:val="2"/>
-          <w:sz w:val="24"/>
-          <w:szCs w:val="24"/>
+          <w:sz w:val="22"/>
+          <w:szCs w:val="22"/>
           <w:lang w:val="es-AR" w:eastAsia="es-AR"/>
           <w14:ligatures w14:val="standardContextual"/>
         </w:rPr>
       </w:pPr>
-      <w:hyperlink w:anchor="_Toc182909955" w:history="1">
+      <w:hyperlink w:anchor="_Toc182923445" w:history="1">
         <w:r>
           <w:rPr>
             <w:rStyle w:val="Hipervnculo"/>
@@ -2128,7 +2128,7 @@
             <w:noProof/>
             <w:webHidden/>
           </w:rPr>
-          <w:instrText xml:space="preserve"> PAGEREF _Toc182909955 \h </w:instrText>
+          <w:instrText xml:space="preserve"> PAGEREF _Toc182923445 \h </w:instrText>
         </w:r>
         <w:r>
           <w:rPr>
@@ -2166,13 +2166,13 @@
           <w:rFonts w:asciiTheme="minorHAnsi" w:eastAsiaTheme="minorEastAsia" w:hAnsiTheme="minorHAnsi" w:cstheme="minorBidi"/>
           <w:noProof/>
           <w:kern w:val="2"/>
-          <w:sz w:val="24"/>
-          <w:szCs w:val="24"/>
+          <w:sz w:val="22"/>
+          <w:szCs w:val="22"/>
           <w:lang w:val="es-AR" w:eastAsia="es-AR"/>
           <w14:ligatures w14:val="standardContextual"/>
         </w:rPr>
       </w:pPr>
-      <w:hyperlink w:anchor="_Toc182909956" w:history="1">
+      <w:hyperlink w:anchor="_Toc182923446" w:history="1">
         <w:r>
           <w:rPr>
             <w:rStyle w:val="Hipervnculo"/>
@@ -2199,7 +2199,7 @@
             <w:noProof/>
             <w:webHidden/>
           </w:rPr>
-          <w:instrText xml:space="preserve"> PAGEREF _Toc182909956 \h </w:instrText>
+          <w:instrText xml:space="preserve"> PAGEREF _Toc182923446 \h </w:instrText>
         </w:r>
         <w:r>
           <w:rPr>
@@ -2237,13 +2237,13 @@
           <w:rFonts w:asciiTheme="minorHAnsi" w:eastAsiaTheme="minorEastAsia" w:hAnsiTheme="minorHAnsi" w:cstheme="minorBidi"/>
           <w:noProof/>
           <w:kern w:val="2"/>
-          <w:sz w:val="24"/>
-          <w:szCs w:val="24"/>
+          <w:sz w:val="22"/>
+          <w:szCs w:val="22"/>
           <w:lang w:val="es-AR" w:eastAsia="es-AR"/>
           <w14:ligatures w14:val="standardContextual"/>
         </w:rPr>
       </w:pPr>
-      <w:hyperlink w:anchor="_Toc182909957" w:history="1">
+      <w:hyperlink w:anchor="_Toc182923447" w:history="1">
         <w:r>
           <w:rPr>
             <w:rStyle w:val="Hipervnculo"/>
@@ -2270,7 +2270,7 @@
             <w:noProof/>
             <w:webHidden/>
           </w:rPr>
-          <w:instrText xml:space="preserve"> PAGEREF _Toc182909957 \h </w:instrText>
+          <w:instrText xml:space="preserve"> PAGEREF _Toc182923447 \h </w:instrText>
         </w:r>
         <w:r>
           <w:rPr>
@@ -2308,13 +2308,13 @@
           <w:rFonts w:asciiTheme="minorHAnsi" w:eastAsiaTheme="minorEastAsia" w:hAnsiTheme="minorHAnsi" w:cstheme="minorBidi"/>
           <w:noProof/>
           <w:kern w:val="2"/>
-          <w:sz w:val="24"/>
-          <w:szCs w:val="24"/>
+          <w:sz w:val="22"/>
+          <w:szCs w:val="22"/>
           <w:lang w:val="es-AR" w:eastAsia="es-AR"/>
           <w14:ligatures w14:val="standardContextual"/>
         </w:rPr>
       </w:pPr>
-      <w:hyperlink w:anchor="_Toc182909958" w:history="1">
+      <w:hyperlink w:anchor="_Toc182923448" w:history="1">
         <w:r>
           <w:rPr>
             <w:rStyle w:val="Hipervnculo"/>
@@ -2341,7 +2341,7 @@
             <w:noProof/>
             <w:webHidden/>
           </w:rPr>
-          <w:instrText xml:space="preserve"> PAGEREF _Toc182909958 \h </w:instrText>
+          <w:instrText xml:space="preserve"> PAGEREF _Toc182923448 \h </w:instrText>
         </w:r>
         <w:r>
           <w:rPr>
@@ -2381,13 +2381,13 @@
           <w:bCs w:val="0"/>
           <w:noProof/>
           <w:kern w:val="2"/>
-          <w:sz w:val="24"/>
-          <w:szCs w:val="24"/>
+          <w:sz w:val="22"/>
+          <w:szCs w:val="22"/>
           <w:lang w:val="es-AR" w:eastAsia="es-AR"/>
           <w14:ligatures w14:val="standardContextual"/>
         </w:rPr>
       </w:pPr>
-      <w:hyperlink w:anchor="_Toc182909959" w:history="1">
+      <w:hyperlink w:anchor="_Toc182923449" w:history="1">
         <w:r>
           <w:rPr>
             <w:rStyle w:val="Hipervnculo"/>
@@ -2414,7 +2414,7 @@
             <w:noProof/>
             <w:webHidden/>
           </w:rPr>
-          <w:instrText xml:space="preserve"> PAGEREF _Toc182909959 \h </w:instrText>
+          <w:instrText xml:space="preserve"> PAGEREF _Toc182923449 \h </w:instrText>
         </w:r>
         <w:r>
           <w:rPr>
@@ -2454,13 +2454,13 @@
           <w:iCs w:val="0"/>
           <w:noProof/>
           <w:kern w:val="2"/>
-          <w:sz w:val="24"/>
-          <w:szCs w:val="24"/>
+          <w:sz w:val="22"/>
+          <w:szCs w:val="22"/>
           <w:lang w:val="es-AR" w:eastAsia="es-AR"/>
           <w14:ligatures w14:val="standardContextual"/>
         </w:rPr>
       </w:pPr>
-      <w:hyperlink w:anchor="_Toc182909960" w:history="1">
+      <w:hyperlink w:anchor="_Toc182923450" w:history="1">
         <w:r>
           <w:rPr>
             <w:rStyle w:val="Hipervnculo"/>
@@ -2487,7 +2487,7 @@
             <w:noProof/>
             <w:webHidden/>
           </w:rPr>
-          <w:instrText xml:space="preserve"> PAGEREF _Toc182909960 \h </w:instrText>
+          <w:instrText xml:space="preserve"> PAGEREF _Toc182923450 \h </w:instrText>
         </w:r>
         <w:r>
           <w:rPr>
@@ -2527,13 +2527,13 @@
           <w:iCs w:val="0"/>
           <w:noProof/>
           <w:kern w:val="2"/>
-          <w:sz w:val="24"/>
-          <w:szCs w:val="24"/>
+          <w:sz w:val="22"/>
+          <w:szCs w:val="22"/>
           <w:lang w:val="es-AR" w:eastAsia="es-AR"/>
           <w14:ligatures w14:val="standardContextual"/>
         </w:rPr>
       </w:pPr>
-      <w:hyperlink w:anchor="_Toc182909961" w:history="1">
+      <w:hyperlink w:anchor="_Toc182923451" w:history="1">
         <w:r>
           <w:rPr>
             <w:rStyle w:val="Hipervnculo"/>
@@ -2560,7 +2560,7 @@
             <w:noProof/>
             <w:webHidden/>
           </w:rPr>
-          <w:instrText xml:space="preserve"> PAGEREF _Toc182909961 \h </w:instrText>
+          <w:instrText xml:space="preserve"> PAGEREF _Toc182923451 \h </w:instrText>
         </w:r>
         <w:r>
           <w:rPr>
@@ -2598,13 +2598,13 @@
           <w:rFonts w:asciiTheme="minorHAnsi" w:eastAsiaTheme="minorEastAsia" w:hAnsiTheme="minorHAnsi" w:cstheme="minorBidi"/>
           <w:noProof/>
           <w:kern w:val="2"/>
-          <w:sz w:val="24"/>
-          <w:szCs w:val="24"/>
+          <w:sz w:val="22"/>
+          <w:szCs w:val="22"/>
           <w:lang w:val="es-AR" w:eastAsia="es-AR"/>
           <w14:ligatures w14:val="standardContextual"/>
         </w:rPr>
       </w:pPr>
-      <w:hyperlink w:anchor="_Toc182909962" w:history="1">
+      <w:hyperlink w:anchor="_Toc182923452" w:history="1">
         <w:r>
           <w:rPr>
             <w:rStyle w:val="Hipervnculo"/>
@@ -2631,7 +2631,7 @@
             <w:noProof/>
             <w:webHidden/>
           </w:rPr>
-          <w:instrText xml:space="preserve"> PAGEREF _Toc182909962 \h </w:instrText>
+          <w:instrText xml:space="preserve"> PAGEREF _Toc182923452 \h </w:instrText>
         </w:r>
         <w:r>
           <w:rPr>
@@ -2669,13 +2669,13 @@
           <w:rFonts w:asciiTheme="minorHAnsi" w:eastAsiaTheme="minorEastAsia" w:hAnsiTheme="minorHAnsi" w:cstheme="minorBidi"/>
           <w:noProof/>
           <w:kern w:val="2"/>
-          <w:sz w:val="24"/>
-          <w:szCs w:val="24"/>
+          <w:sz w:val="22"/>
+          <w:szCs w:val="22"/>
           <w:lang w:val="es-AR" w:eastAsia="es-AR"/>
           <w14:ligatures w14:val="standardContextual"/>
         </w:rPr>
       </w:pPr>
-      <w:hyperlink w:anchor="_Toc182909963" w:history="1">
+      <w:hyperlink w:anchor="_Toc182923453" w:history="1">
         <w:r>
           <w:rPr>
             <w:rStyle w:val="Hipervnculo"/>
@@ -2702,7 +2702,7 @@
             <w:noProof/>
             <w:webHidden/>
           </w:rPr>
-          <w:instrText xml:space="preserve"> PAGEREF _Toc182909963 \h </w:instrText>
+          <w:instrText xml:space="preserve"> PAGEREF _Toc182923453 \h </w:instrText>
         </w:r>
         <w:r>
           <w:rPr>
@@ -2740,13 +2740,13 @@
           <w:rFonts w:asciiTheme="minorHAnsi" w:eastAsiaTheme="minorEastAsia" w:hAnsiTheme="minorHAnsi" w:cstheme="minorBidi"/>
           <w:noProof/>
           <w:kern w:val="2"/>
-          <w:sz w:val="24"/>
-          <w:szCs w:val="24"/>
+          <w:sz w:val="22"/>
+          <w:szCs w:val="22"/>
           <w:lang w:val="es-AR" w:eastAsia="es-AR"/>
           <w14:ligatures w14:val="standardContextual"/>
         </w:rPr>
       </w:pPr>
-      <w:hyperlink w:anchor="_Toc182909964" w:history="1">
+      <w:hyperlink w:anchor="_Toc182923454" w:history="1">
         <w:r>
           <w:rPr>
             <w:rStyle w:val="Hipervnculo"/>
@@ -2773,7 +2773,7 @@
             <w:noProof/>
             <w:webHidden/>
           </w:rPr>
-          <w:instrText xml:space="preserve"> PAGEREF _Toc182909964 \h </w:instrText>
+          <w:instrText xml:space="preserve"> PAGEREF _Toc182923454 \h </w:instrText>
         </w:r>
         <w:r>
           <w:rPr>
@@ -2811,13 +2811,13 @@
           <w:rFonts w:asciiTheme="minorHAnsi" w:eastAsiaTheme="minorEastAsia" w:hAnsiTheme="minorHAnsi" w:cstheme="minorBidi"/>
           <w:noProof/>
           <w:kern w:val="2"/>
-          <w:sz w:val="24"/>
-          <w:szCs w:val="24"/>
+          <w:sz w:val="22"/>
+          <w:szCs w:val="22"/>
           <w:lang w:val="es-AR" w:eastAsia="es-AR"/>
           <w14:ligatures w14:val="standardContextual"/>
         </w:rPr>
       </w:pPr>
-      <w:hyperlink w:anchor="_Toc182909965" w:history="1">
+      <w:hyperlink w:anchor="_Toc182923455" w:history="1">
         <w:r>
           <w:rPr>
             <w:rStyle w:val="Hipervnculo"/>
@@ -2844,7 +2844,7 @@
             <w:noProof/>
             <w:webHidden/>
           </w:rPr>
-          <w:instrText xml:space="preserve"> PAGEREF _Toc182909965 \h </w:instrText>
+          <w:instrText xml:space="preserve"> PAGEREF _Toc182923455 \h </w:instrText>
         </w:r>
         <w:r>
           <w:rPr>
@@ -2884,13 +2884,13 @@
           <w:bCs w:val="0"/>
           <w:noProof/>
           <w:kern w:val="2"/>
-          <w:sz w:val="24"/>
-          <w:szCs w:val="24"/>
+          <w:sz w:val="22"/>
+          <w:szCs w:val="22"/>
           <w:lang w:val="es-AR" w:eastAsia="es-AR"/>
           <w14:ligatures w14:val="standardContextual"/>
         </w:rPr>
       </w:pPr>
-      <w:hyperlink w:anchor="_Toc182909966" w:history="1">
+      <w:hyperlink w:anchor="_Toc182923456" w:history="1">
         <w:r>
           <w:rPr>
             <w:rStyle w:val="Hipervnculo"/>
@@ -2917,7 +2917,7 @@
             <w:noProof/>
             <w:webHidden/>
           </w:rPr>
-          <w:instrText xml:space="preserve"> PAGEREF _Toc182909966 \h </w:instrText>
+          <w:instrText xml:space="preserve"> PAGEREF _Toc182923456 \h </w:instrText>
         </w:r>
         <w:r>
           <w:rPr>
@@ -2957,13 +2957,13 @@
           <w:iCs w:val="0"/>
           <w:noProof/>
           <w:kern w:val="2"/>
-          <w:sz w:val="24"/>
-          <w:szCs w:val="24"/>
+          <w:sz w:val="22"/>
+          <w:szCs w:val="22"/>
           <w:lang w:val="es-AR" w:eastAsia="es-AR"/>
           <w14:ligatures w14:val="standardContextual"/>
         </w:rPr>
       </w:pPr>
-      <w:hyperlink w:anchor="_Toc182909967" w:history="1">
+      <w:hyperlink w:anchor="_Toc182923457" w:history="1">
         <w:r>
           <w:rPr>
             <w:rStyle w:val="Hipervnculo"/>
@@ -2990,7 +2990,7 @@
             <w:noProof/>
             <w:webHidden/>
           </w:rPr>
-          <w:instrText xml:space="preserve"> PAGEREF _Toc182909967 \h </w:instrText>
+          <w:instrText xml:space="preserve"> PAGEREF _Toc182923457 \h </w:instrText>
         </w:r>
         <w:r>
           <w:rPr>
@@ -3030,13 +3030,13 @@
           <w:iCs w:val="0"/>
           <w:noProof/>
           <w:kern w:val="2"/>
-          <w:sz w:val="24"/>
-          <w:szCs w:val="24"/>
+          <w:sz w:val="22"/>
+          <w:szCs w:val="22"/>
           <w:lang w:val="es-AR" w:eastAsia="es-AR"/>
           <w14:ligatures w14:val="standardContextual"/>
         </w:rPr>
       </w:pPr>
-      <w:hyperlink w:anchor="_Toc182909968" w:history="1">
+      <w:hyperlink w:anchor="_Toc182923458" w:history="1">
         <w:r>
           <w:rPr>
             <w:rStyle w:val="Hipervnculo"/>
@@ -3063,7 +3063,7 @@
             <w:noProof/>
             <w:webHidden/>
           </w:rPr>
-          <w:instrText xml:space="preserve"> PAGEREF _Toc182909968 \h </w:instrText>
+          <w:instrText xml:space="preserve"> PAGEREF _Toc182923458 \h </w:instrText>
         </w:r>
         <w:r>
           <w:rPr>
@@ -3101,13 +3101,13 @@
           <w:rFonts w:asciiTheme="minorHAnsi" w:eastAsiaTheme="minorEastAsia" w:hAnsiTheme="minorHAnsi" w:cstheme="minorBidi"/>
           <w:noProof/>
           <w:kern w:val="2"/>
-          <w:sz w:val="24"/>
-          <w:szCs w:val="24"/>
+          <w:sz w:val="22"/>
+          <w:szCs w:val="22"/>
           <w:lang w:val="es-AR" w:eastAsia="es-AR"/>
           <w14:ligatures w14:val="standardContextual"/>
         </w:rPr>
       </w:pPr>
-      <w:hyperlink w:anchor="_Toc182909969" w:history="1">
+      <w:hyperlink w:anchor="_Toc182923459" w:history="1">
         <w:r>
           <w:rPr>
             <w:rStyle w:val="Hipervnculo"/>
@@ -3134,7 +3134,7 @@
             <w:noProof/>
             <w:webHidden/>
           </w:rPr>
-          <w:instrText xml:space="preserve"> PAGEREF _Toc182909969 \h </w:instrText>
+          <w:instrText xml:space="preserve"> PAGEREF _Toc182923459 \h </w:instrText>
         </w:r>
         <w:r>
           <w:rPr>
@@ -3172,13 +3172,13 @@
           <w:rFonts w:asciiTheme="minorHAnsi" w:eastAsiaTheme="minorEastAsia" w:hAnsiTheme="minorHAnsi" w:cstheme="minorBidi"/>
           <w:noProof/>
           <w:kern w:val="2"/>
-          <w:sz w:val="24"/>
-          <w:szCs w:val="24"/>
+          <w:sz w:val="22"/>
+          <w:szCs w:val="22"/>
           <w:lang w:val="es-AR" w:eastAsia="es-AR"/>
           <w14:ligatures w14:val="standardContextual"/>
         </w:rPr>
       </w:pPr>
-      <w:hyperlink w:anchor="_Toc182909970" w:history="1">
+      <w:hyperlink w:anchor="_Toc182923460" w:history="1">
         <w:r>
           <w:rPr>
             <w:rStyle w:val="Hipervnculo"/>
@@ -3205,7 +3205,7 @@
             <w:noProof/>
             <w:webHidden/>
           </w:rPr>
-          <w:instrText xml:space="preserve"> PAGEREF _Toc182909970 \h </w:instrText>
+          <w:instrText xml:space="preserve"> PAGEREF _Toc182923460 \h </w:instrText>
         </w:r>
         <w:r>
           <w:rPr>
@@ -3243,13 +3243,13 @@
           <w:rFonts w:asciiTheme="minorHAnsi" w:eastAsiaTheme="minorEastAsia" w:hAnsiTheme="minorHAnsi" w:cstheme="minorBidi"/>
           <w:noProof/>
           <w:kern w:val="2"/>
-          <w:sz w:val="24"/>
-          <w:szCs w:val="24"/>
+          <w:sz w:val="22"/>
+          <w:szCs w:val="22"/>
           <w:lang w:val="es-AR" w:eastAsia="es-AR"/>
           <w14:ligatures w14:val="standardContextual"/>
         </w:rPr>
       </w:pPr>
-      <w:hyperlink w:anchor="_Toc182909971" w:history="1">
+      <w:hyperlink w:anchor="_Toc182923461" w:history="1">
         <w:r>
           <w:rPr>
             <w:rStyle w:val="Hipervnculo"/>
@@ -3276,7 +3276,7 @@
             <w:noProof/>
             <w:webHidden/>
           </w:rPr>
-          <w:instrText xml:space="preserve"> PAGEREF _Toc182909971 \h </w:instrText>
+          <w:instrText xml:space="preserve"> PAGEREF _Toc182923461 \h </w:instrText>
         </w:r>
         <w:r>
           <w:rPr>
@@ -3314,13 +3314,13 @@
           <w:rFonts w:asciiTheme="minorHAnsi" w:eastAsiaTheme="minorEastAsia" w:hAnsiTheme="minorHAnsi" w:cstheme="minorBidi"/>
           <w:noProof/>
           <w:kern w:val="2"/>
-          <w:sz w:val="24"/>
-          <w:szCs w:val="24"/>
+          <w:sz w:val="22"/>
+          <w:szCs w:val="22"/>
           <w:lang w:val="es-AR" w:eastAsia="es-AR"/>
           <w14:ligatures w14:val="standardContextual"/>
         </w:rPr>
       </w:pPr>
-      <w:hyperlink w:anchor="_Toc182909972" w:history="1">
+      <w:hyperlink w:anchor="_Toc182923462" w:history="1">
         <w:r>
           <w:rPr>
             <w:rStyle w:val="Hipervnculo"/>
@@ -3347,7 +3347,7 @@
             <w:noProof/>
             <w:webHidden/>
           </w:rPr>
-          <w:instrText xml:space="preserve"> PAGEREF _Toc182909972 \h </w:instrText>
+          <w:instrText xml:space="preserve"> PAGEREF _Toc182923462 \h </w:instrText>
         </w:r>
         <w:r>
           <w:rPr>
@@ -3387,13 +3387,13 @@
           <w:bCs w:val="0"/>
           <w:noProof/>
           <w:kern w:val="2"/>
-          <w:sz w:val="24"/>
-          <w:szCs w:val="24"/>
+          <w:sz w:val="22"/>
+          <w:szCs w:val="22"/>
           <w:lang w:val="es-AR" w:eastAsia="es-AR"/>
           <w14:ligatures w14:val="standardContextual"/>
         </w:rPr>
       </w:pPr>
-      <w:hyperlink w:anchor="_Toc182909973" w:history="1">
+      <w:hyperlink w:anchor="_Toc182923463" w:history="1">
         <w:r>
           <w:rPr>
             <w:rStyle w:val="Hipervnculo"/>
@@ -3420,7 +3420,7 @@
             <w:noProof/>
             <w:webHidden/>
           </w:rPr>
-          <w:instrText xml:space="preserve"> PAGEREF _Toc182909973 \h </w:instrText>
+          <w:instrText xml:space="preserve"> PAGEREF _Toc182923463 \h </w:instrText>
         </w:r>
         <w:r>
           <w:rPr>
@@ -3460,13 +3460,13 @@
           <w:iCs w:val="0"/>
           <w:noProof/>
           <w:kern w:val="2"/>
-          <w:sz w:val="24"/>
-          <w:szCs w:val="24"/>
+          <w:sz w:val="22"/>
+          <w:szCs w:val="22"/>
           <w:lang w:val="es-AR" w:eastAsia="es-AR"/>
           <w14:ligatures w14:val="standardContextual"/>
         </w:rPr>
       </w:pPr>
-      <w:hyperlink w:anchor="_Toc182909974" w:history="1">
+      <w:hyperlink w:anchor="_Toc182923464" w:history="1">
         <w:r>
           <w:rPr>
             <w:rStyle w:val="Hipervnculo"/>
@@ -3493,7 +3493,7 @@
             <w:noProof/>
             <w:webHidden/>
           </w:rPr>
-          <w:instrText xml:space="preserve"> PAGEREF _Toc182909974 \h </w:instrText>
+          <w:instrText xml:space="preserve"> PAGEREF _Toc182923464 \h </w:instrText>
         </w:r>
         <w:r>
           <w:rPr>
@@ -3533,13 +3533,13 @@
           <w:iCs w:val="0"/>
           <w:noProof/>
           <w:kern w:val="2"/>
-          <w:sz w:val="24"/>
-          <w:szCs w:val="24"/>
+          <w:sz w:val="22"/>
+          <w:szCs w:val="22"/>
           <w:lang w:val="es-AR" w:eastAsia="es-AR"/>
           <w14:ligatures w14:val="standardContextual"/>
         </w:rPr>
       </w:pPr>
-      <w:hyperlink w:anchor="_Toc182909975" w:history="1">
+      <w:hyperlink w:anchor="_Toc182923465" w:history="1">
         <w:r>
           <w:rPr>
             <w:rStyle w:val="Hipervnculo"/>
@@ -3566,7 +3566,7 @@
             <w:noProof/>
             <w:webHidden/>
           </w:rPr>
-          <w:instrText xml:space="preserve"> PAGEREF _Toc182909975 \h </w:instrText>
+          <w:instrText xml:space="preserve"> PAGEREF _Toc182923465 \h </w:instrText>
         </w:r>
         <w:r>
           <w:rPr>
@@ -3604,13 +3604,13 @@
           <w:rFonts w:asciiTheme="minorHAnsi" w:eastAsiaTheme="minorEastAsia" w:hAnsiTheme="minorHAnsi" w:cstheme="minorBidi"/>
           <w:noProof/>
           <w:kern w:val="2"/>
-          <w:sz w:val="24"/>
-          <w:szCs w:val="24"/>
+          <w:sz w:val="22"/>
+          <w:szCs w:val="22"/>
           <w:lang w:val="es-AR" w:eastAsia="es-AR"/>
           <w14:ligatures w14:val="standardContextual"/>
         </w:rPr>
       </w:pPr>
-      <w:hyperlink w:anchor="_Toc182909976" w:history="1">
+      <w:hyperlink w:anchor="_Toc182923466" w:history="1">
         <w:r>
           <w:rPr>
             <w:rStyle w:val="Hipervnculo"/>
@@ -3637,7 +3637,7 @@
             <w:noProof/>
             <w:webHidden/>
           </w:rPr>
-          <w:instrText xml:space="preserve"> PAGEREF _Toc182909976 \h </w:instrText>
+          <w:instrText xml:space="preserve"> PAGEREF _Toc182923466 \h </w:instrText>
         </w:r>
         <w:r>
           <w:rPr>
@@ -3675,13 +3675,13 @@
           <w:rFonts w:asciiTheme="minorHAnsi" w:eastAsiaTheme="minorEastAsia" w:hAnsiTheme="minorHAnsi" w:cstheme="minorBidi"/>
           <w:noProof/>
           <w:kern w:val="2"/>
-          <w:sz w:val="24"/>
-          <w:szCs w:val="24"/>
+          <w:sz w:val="22"/>
+          <w:szCs w:val="22"/>
           <w:lang w:val="es-AR" w:eastAsia="es-AR"/>
           <w14:ligatures w14:val="standardContextual"/>
         </w:rPr>
       </w:pPr>
-      <w:hyperlink w:anchor="_Toc182909977" w:history="1">
+      <w:hyperlink w:anchor="_Toc182923467" w:history="1">
         <w:r>
           <w:rPr>
             <w:rStyle w:val="Hipervnculo"/>
@@ -3708,7 +3708,7 @@
             <w:noProof/>
             <w:webHidden/>
           </w:rPr>
-          <w:instrText xml:space="preserve"> PAGEREF _Toc182909977 \h </w:instrText>
+          <w:instrText xml:space="preserve"> PAGEREF _Toc182923467 \h </w:instrText>
         </w:r>
         <w:r>
           <w:rPr>
@@ -3746,13 +3746,13 @@
           <w:rFonts w:asciiTheme="minorHAnsi" w:eastAsiaTheme="minorEastAsia" w:hAnsiTheme="minorHAnsi" w:cstheme="minorBidi"/>
           <w:noProof/>
           <w:kern w:val="2"/>
-          <w:sz w:val="24"/>
-          <w:szCs w:val="24"/>
+          <w:sz w:val="22"/>
+          <w:szCs w:val="22"/>
           <w:lang w:val="es-AR" w:eastAsia="es-AR"/>
           <w14:ligatures w14:val="standardContextual"/>
         </w:rPr>
       </w:pPr>
-      <w:hyperlink w:anchor="_Toc182909978" w:history="1">
+      <w:hyperlink w:anchor="_Toc182923468" w:history="1">
         <w:r>
           <w:rPr>
             <w:rStyle w:val="Hipervnculo"/>
@@ -3779,7 +3779,7 @@
             <w:noProof/>
             <w:webHidden/>
           </w:rPr>
-          <w:instrText xml:space="preserve"> PAGEREF _Toc182909978 \h </w:instrText>
+          <w:instrText xml:space="preserve"> PAGEREF _Toc182923468 \h </w:instrText>
         </w:r>
         <w:r>
           <w:rPr>
@@ -3817,13 +3817,13 @@
           <w:rFonts w:asciiTheme="minorHAnsi" w:eastAsiaTheme="minorEastAsia" w:hAnsiTheme="minorHAnsi" w:cstheme="minorBidi"/>
           <w:noProof/>
           <w:kern w:val="2"/>
-          <w:sz w:val="24"/>
-          <w:szCs w:val="24"/>
+          <w:sz w:val="22"/>
+          <w:szCs w:val="22"/>
           <w:lang w:val="es-AR" w:eastAsia="es-AR"/>
           <w14:ligatures w14:val="standardContextual"/>
         </w:rPr>
       </w:pPr>
-      <w:hyperlink w:anchor="_Toc182909979" w:history="1">
+      <w:hyperlink w:anchor="_Toc182923469" w:history="1">
         <w:r>
           <w:rPr>
             <w:rStyle w:val="Hipervnculo"/>
@@ -3850,7 +3850,7 @@
             <w:noProof/>
             <w:webHidden/>
           </w:rPr>
-          <w:instrText xml:space="preserve"> PAGEREF _Toc182909979 \h </w:instrText>
+          <w:instrText xml:space="preserve"> PAGEREF _Toc182923469 \h </w:instrText>
         </w:r>
         <w:r>
           <w:rPr>
@@ -3890,13 +3890,13 @@
           <w:bCs w:val="0"/>
           <w:noProof/>
           <w:kern w:val="2"/>
-          <w:sz w:val="24"/>
-          <w:szCs w:val="24"/>
+          <w:sz w:val="22"/>
+          <w:szCs w:val="22"/>
           <w:lang w:val="es-AR" w:eastAsia="es-AR"/>
           <w14:ligatures w14:val="standardContextual"/>
         </w:rPr>
       </w:pPr>
-      <w:hyperlink w:anchor="_Toc182909980" w:history="1">
+      <w:hyperlink w:anchor="_Toc182923470" w:history="1">
         <w:r>
           <w:rPr>
             <w:rStyle w:val="Hipervnculo"/>
@@ -3923,7 +3923,7 @@
             <w:noProof/>
             <w:webHidden/>
           </w:rPr>
-          <w:instrText xml:space="preserve"> PAGEREF _Toc182909980 \h </w:instrText>
+          <w:instrText xml:space="preserve"> PAGEREF _Toc182923470 \h </w:instrText>
         </w:r>
         <w:r>
           <w:rPr>
@@ -3963,13 +3963,13 @@
           <w:iCs w:val="0"/>
           <w:noProof/>
           <w:kern w:val="2"/>
-          <w:sz w:val="24"/>
-          <w:szCs w:val="24"/>
+          <w:sz w:val="22"/>
+          <w:szCs w:val="22"/>
           <w:lang w:val="es-AR" w:eastAsia="es-AR"/>
           <w14:ligatures w14:val="standardContextual"/>
         </w:rPr>
       </w:pPr>
-      <w:hyperlink w:anchor="_Toc182909981" w:history="1">
+      <w:hyperlink w:anchor="_Toc182923471" w:history="1">
         <w:r>
           <w:rPr>
             <w:rStyle w:val="Hipervnculo"/>
@@ -3996,7 +3996,7 @@
             <w:noProof/>
             <w:webHidden/>
           </w:rPr>
-          <w:instrText xml:space="preserve"> PAGEREF _Toc182909981 \h </w:instrText>
+          <w:instrText xml:space="preserve"> PAGEREF _Toc182923471 \h </w:instrText>
         </w:r>
         <w:r>
           <w:rPr>
@@ -4036,13 +4036,13 @@
           <w:iCs w:val="0"/>
           <w:noProof/>
           <w:kern w:val="2"/>
-          <w:sz w:val="24"/>
-          <w:szCs w:val="24"/>
+          <w:sz w:val="22"/>
+          <w:szCs w:val="22"/>
           <w:lang w:val="es-AR" w:eastAsia="es-AR"/>
           <w14:ligatures w14:val="standardContextual"/>
         </w:rPr>
       </w:pPr>
-      <w:hyperlink w:anchor="_Toc182909982" w:history="1">
+      <w:hyperlink w:anchor="_Toc182923472" w:history="1">
         <w:r>
           <w:rPr>
             <w:rStyle w:val="Hipervnculo"/>
@@ -4069,7 +4069,7 @@
             <w:noProof/>
             <w:webHidden/>
           </w:rPr>
-          <w:instrText xml:space="preserve"> PAGEREF _Toc182909982 \h </w:instrText>
+          <w:instrText xml:space="preserve"> PAGEREF _Toc182923472 \h </w:instrText>
         </w:r>
         <w:r>
           <w:rPr>
@@ -4107,13 +4107,13 @@
           <w:rFonts w:asciiTheme="minorHAnsi" w:eastAsiaTheme="minorEastAsia" w:hAnsiTheme="minorHAnsi" w:cstheme="minorBidi"/>
           <w:noProof/>
           <w:kern w:val="2"/>
-          <w:sz w:val="24"/>
-          <w:szCs w:val="24"/>
+          <w:sz w:val="22"/>
+          <w:szCs w:val="22"/>
           <w:lang w:val="es-AR" w:eastAsia="es-AR"/>
           <w14:ligatures w14:val="standardContextual"/>
         </w:rPr>
       </w:pPr>
-      <w:hyperlink w:anchor="_Toc182909983" w:history="1">
+      <w:hyperlink w:anchor="_Toc182923473" w:history="1">
         <w:r>
           <w:rPr>
             <w:rStyle w:val="Hipervnculo"/>
@@ -4140,7 +4140,7 @@
             <w:noProof/>
             <w:webHidden/>
           </w:rPr>
-          <w:instrText xml:space="preserve"> PAGEREF _Toc182909983 \h </w:instrText>
+          <w:instrText xml:space="preserve"> PAGEREF _Toc182923473 \h </w:instrText>
         </w:r>
         <w:r>
           <w:rPr>
@@ -4178,13 +4178,13 @@
           <w:rFonts w:asciiTheme="minorHAnsi" w:eastAsiaTheme="minorEastAsia" w:hAnsiTheme="minorHAnsi" w:cstheme="minorBidi"/>
           <w:noProof/>
           <w:kern w:val="2"/>
-          <w:sz w:val="24"/>
-          <w:szCs w:val="24"/>
+          <w:sz w:val="22"/>
+          <w:szCs w:val="22"/>
           <w:lang w:val="es-AR" w:eastAsia="es-AR"/>
           <w14:ligatures w14:val="standardContextual"/>
         </w:rPr>
       </w:pPr>
-      <w:hyperlink w:anchor="_Toc182909984" w:history="1">
+      <w:hyperlink w:anchor="_Toc182923474" w:history="1">
         <w:r>
           <w:rPr>
             <w:rStyle w:val="Hipervnculo"/>
@@ -4211,7 +4211,7 @@
             <w:noProof/>
             <w:webHidden/>
           </w:rPr>
-          <w:instrText xml:space="preserve"> PAGEREF _Toc182909984 \h </w:instrText>
+          <w:instrText xml:space="preserve"> PAGEREF _Toc182923474 \h </w:instrText>
         </w:r>
         <w:r>
           <w:rPr>
@@ -4249,13 +4249,13 @@
           <w:rFonts w:asciiTheme="minorHAnsi" w:eastAsiaTheme="minorEastAsia" w:hAnsiTheme="minorHAnsi" w:cstheme="minorBidi"/>
           <w:noProof/>
           <w:kern w:val="2"/>
-          <w:sz w:val="24"/>
-          <w:szCs w:val="24"/>
+          <w:sz w:val="22"/>
+          <w:szCs w:val="22"/>
           <w:lang w:val="es-AR" w:eastAsia="es-AR"/>
           <w14:ligatures w14:val="standardContextual"/>
         </w:rPr>
       </w:pPr>
-      <w:hyperlink w:anchor="_Toc182909985" w:history="1">
+      <w:hyperlink w:anchor="_Toc182923475" w:history="1">
         <w:r>
           <w:rPr>
             <w:rStyle w:val="Hipervnculo"/>
@@ -4282,7 +4282,7 @@
             <w:noProof/>
             <w:webHidden/>
           </w:rPr>
-          <w:instrText xml:space="preserve"> PAGEREF _Toc182909985 \h </w:instrText>
+          <w:instrText xml:space="preserve"> PAGEREF _Toc182923475 \h </w:instrText>
         </w:r>
         <w:r>
           <w:rPr>
@@ -4320,13 +4320,13 @@
           <w:rFonts w:asciiTheme="minorHAnsi" w:eastAsiaTheme="minorEastAsia" w:hAnsiTheme="minorHAnsi" w:cstheme="minorBidi"/>
           <w:noProof/>
           <w:kern w:val="2"/>
-          <w:sz w:val="24"/>
-          <w:szCs w:val="24"/>
+          <w:sz w:val="22"/>
+          <w:szCs w:val="22"/>
           <w:lang w:val="es-AR" w:eastAsia="es-AR"/>
           <w14:ligatures w14:val="standardContextual"/>
         </w:rPr>
       </w:pPr>
-      <w:hyperlink w:anchor="_Toc182909986" w:history="1">
+      <w:hyperlink w:anchor="_Toc182923476" w:history="1">
         <w:r>
           <w:rPr>
             <w:rStyle w:val="Hipervnculo"/>
@@ -4353,7 +4353,7 @@
             <w:noProof/>
             <w:webHidden/>
           </w:rPr>
-          <w:instrText xml:space="preserve"> PAGEREF _Toc182909986 \h </w:instrText>
+          <w:instrText xml:space="preserve"> PAGEREF _Toc182923476 \h </w:instrText>
         </w:r>
         <w:r>
           <w:rPr>
@@ -4374,6 +4374,1515 @@
             <w:webHidden/>
           </w:rPr>
           <w:t>25</w:t>
+        </w:r>
+        <w:r>
+          <w:rPr>
+            <w:noProof/>
+            <w:webHidden/>
+          </w:rPr>
+          <w:fldChar w:fldCharType="end"/>
+        </w:r>
+      </w:hyperlink>
+    </w:p>
+    <w:p>
+      <w:pPr>
+        <w:pStyle w:val="TDC1"/>
+        <w:rPr>
+          <w:rFonts w:asciiTheme="minorHAnsi" w:eastAsiaTheme="minorEastAsia" w:hAnsiTheme="minorHAnsi" w:cstheme="minorBidi"/>
+          <w:b w:val="0"/>
+          <w:bCs w:val="0"/>
+          <w:noProof/>
+          <w:kern w:val="2"/>
+          <w:sz w:val="22"/>
+          <w:szCs w:val="22"/>
+          <w:lang w:val="es-AR" w:eastAsia="es-AR"/>
+          <w14:ligatures w14:val="standardContextual"/>
+        </w:rPr>
+      </w:pPr>
+      <w:hyperlink w:anchor="_Toc182923477" w:history="1">
+        <w:r>
+          <w:rPr>
+            <w:rStyle w:val="Hipervnculo"/>
+            <w:noProof/>
+          </w:rPr>
+          <w:t>Riesgo 15:</w:t>
+        </w:r>
+        <w:r>
+          <w:rPr>
+            <w:noProof/>
+            <w:webHidden/>
+          </w:rPr>
+          <w:tab/>
+        </w:r>
+        <w:r>
+          <w:rPr>
+            <w:noProof/>
+            <w:webHidden/>
+          </w:rPr>
+          <w:fldChar w:fldCharType="begin"/>
+        </w:r>
+        <w:r>
+          <w:rPr>
+            <w:noProof/>
+            <w:webHidden/>
+          </w:rPr>
+          <w:instrText xml:space="preserve"> PAGEREF _Toc182923477 \h </w:instrText>
+        </w:r>
+        <w:r>
+          <w:rPr>
+            <w:noProof/>
+            <w:webHidden/>
+          </w:rPr>
+        </w:r>
+        <w:r>
+          <w:rPr>
+            <w:noProof/>
+            <w:webHidden/>
+          </w:rPr>
+          <w:fldChar w:fldCharType="separate"/>
+        </w:r>
+        <w:r>
+          <w:rPr>
+            <w:noProof/>
+            <w:webHidden/>
+          </w:rPr>
+          <w:t>25</w:t>
+        </w:r>
+        <w:r>
+          <w:rPr>
+            <w:noProof/>
+            <w:webHidden/>
+          </w:rPr>
+          <w:fldChar w:fldCharType="end"/>
+        </w:r>
+      </w:hyperlink>
+    </w:p>
+    <w:p>
+      <w:pPr>
+        <w:pStyle w:val="TDC2"/>
+        <w:rPr>
+          <w:rFonts w:asciiTheme="minorHAnsi" w:eastAsiaTheme="minorEastAsia" w:hAnsiTheme="minorHAnsi" w:cstheme="minorBidi"/>
+          <w:i w:val="0"/>
+          <w:iCs w:val="0"/>
+          <w:noProof/>
+          <w:kern w:val="2"/>
+          <w:sz w:val="22"/>
+          <w:szCs w:val="22"/>
+          <w:lang w:val="es-AR" w:eastAsia="es-AR"/>
+          <w14:ligatures w14:val="standardContextual"/>
+        </w:rPr>
+      </w:pPr>
+      <w:hyperlink w:anchor="_Toc182923478" w:history="1">
+        <w:r>
+          <w:rPr>
+            <w:rStyle w:val="Hipervnculo"/>
+            <w:noProof/>
+          </w:rPr>
+          <w:t>Leyenda</w:t>
+        </w:r>
+        <w:r>
+          <w:rPr>
+            <w:noProof/>
+            <w:webHidden/>
+          </w:rPr>
+          <w:tab/>
+        </w:r>
+        <w:r>
+          <w:rPr>
+            <w:noProof/>
+            <w:webHidden/>
+          </w:rPr>
+          <w:fldChar w:fldCharType="begin"/>
+        </w:r>
+        <w:r>
+          <w:rPr>
+            <w:noProof/>
+            <w:webHidden/>
+          </w:rPr>
+          <w:instrText xml:space="preserve"> PAGEREF _Toc182923478 \h </w:instrText>
+        </w:r>
+        <w:r>
+          <w:rPr>
+            <w:noProof/>
+            <w:webHidden/>
+          </w:rPr>
+        </w:r>
+        <w:r>
+          <w:rPr>
+            <w:noProof/>
+            <w:webHidden/>
+          </w:rPr>
+          <w:fldChar w:fldCharType="separate"/>
+        </w:r>
+        <w:r>
+          <w:rPr>
+            <w:noProof/>
+            <w:webHidden/>
+          </w:rPr>
+          <w:t>25</w:t>
+        </w:r>
+        <w:r>
+          <w:rPr>
+            <w:noProof/>
+            <w:webHidden/>
+          </w:rPr>
+          <w:fldChar w:fldCharType="end"/>
+        </w:r>
+      </w:hyperlink>
+    </w:p>
+    <w:p>
+      <w:pPr>
+        <w:pStyle w:val="TDC2"/>
+        <w:rPr>
+          <w:rFonts w:asciiTheme="minorHAnsi" w:eastAsiaTheme="minorEastAsia" w:hAnsiTheme="minorHAnsi" w:cstheme="minorBidi"/>
+          <w:i w:val="0"/>
+          <w:iCs w:val="0"/>
+          <w:noProof/>
+          <w:kern w:val="2"/>
+          <w:sz w:val="22"/>
+          <w:szCs w:val="22"/>
+          <w:lang w:val="es-AR" w:eastAsia="es-AR"/>
+          <w14:ligatures w14:val="standardContextual"/>
+        </w:rPr>
+      </w:pPr>
+      <w:hyperlink w:anchor="_Toc182923479" w:history="1">
+        <w:r>
+          <w:rPr>
+            <w:rStyle w:val="Hipervnculo"/>
+            <w:noProof/>
+          </w:rPr>
+          <w:t>Referencia RK15</w:t>
+        </w:r>
+        <w:r>
+          <w:rPr>
+            <w:noProof/>
+            <w:webHidden/>
+          </w:rPr>
+          <w:tab/>
+        </w:r>
+        <w:r>
+          <w:rPr>
+            <w:noProof/>
+            <w:webHidden/>
+          </w:rPr>
+          <w:fldChar w:fldCharType="begin"/>
+        </w:r>
+        <w:r>
+          <w:rPr>
+            <w:noProof/>
+            <w:webHidden/>
+          </w:rPr>
+          <w:instrText xml:space="preserve"> PAGEREF _Toc182923479 \h </w:instrText>
+        </w:r>
+        <w:r>
+          <w:rPr>
+            <w:noProof/>
+            <w:webHidden/>
+          </w:rPr>
+        </w:r>
+        <w:r>
+          <w:rPr>
+            <w:noProof/>
+            <w:webHidden/>
+          </w:rPr>
+          <w:fldChar w:fldCharType="separate"/>
+        </w:r>
+        <w:r>
+          <w:rPr>
+            <w:noProof/>
+            <w:webHidden/>
+          </w:rPr>
+          <w:t>27</w:t>
+        </w:r>
+        <w:r>
+          <w:rPr>
+            <w:noProof/>
+            <w:webHidden/>
+          </w:rPr>
+          <w:fldChar w:fldCharType="end"/>
+        </w:r>
+      </w:hyperlink>
+    </w:p>
+    <w:p>
+      <w:pPr>
+        <w:pStyle w:val="TDC3"/>
+        <w:rPr>
+          <w:rFonts w:asciiTheme="minorHAnsi" w:eastAsiaTheme="minorEastAsia" w:hAnsiTheme="minorHAnsi" w:cstheme="minorBidi"/>
+          <w:noProof/>
+          <w:kern w:val="2"/>
+          <w:sz w:val="22"/>
+          <w:szCs w:val="22"/>
+          <w:lang w:val="es-AR" w:eastAsia="es-AR"/>
+          <w14:ligatures w14:val="standardContextual"/>
+        </w:rPr>
+      </w:pPr>
+      <w:hyperlink w:anchor="_Toc182923480" w:history="1">
+        <w:r>
+          <w:rPr>
+            <w:rStyle w:val="Hipervnculo"/>
+            <w:noProof/>
+          </w:rPr>
+          <w:t>Identificación</w:t>
+        </w:r>
+        <w:r>
+          <w:rPr>
+            <w:noProof/>
+            <w:webHidden/>
+          </w:rPr>
+          <w:tab/>
+        </w:r>
+        <w:r>
+          <w:rPr>
+            <w:noProof/>
+            <w:webHidden/>
+          </w:rPr>
+          <w:fldChar w:fldCharType="begin"/>
+        </w:r>
+        <w:r>
+          <w:rPr>
+            <w:noProof/>
+            <w:webHidden/>
+          </w:rPr>
+          <w:instrText xml:space="preserve"> PAGEREF _Toc182923480 \h </w:instrText>
+        </w:r>
+        <w:r>
+          <w:rPr>
+            <w:noProof/>
+            <w:webHidden/>
+          </w:rPr>
+        </w:r>
+        <w:r>
+          <w:rPr>
+            <w:noProof/>
+            <w:webHidden/>
+          </w:rPr>
+          <w:fldChar w:fldCharType="separate"/>
+        </w:r>
+        <w:r>
+          <w:rPr>
+            <w:noProof/>
+            <w:webHidden/>
+          </w:rPr>
+          <w:t>27</w:t>
+        </w:r>
+        <w:r>
+          <w:rPr>
+            <w:noProof/>
+            <w:webHidden/>
+          </w:rPr>
+          <w:fldChar w:fldCharType="end"/>
+        </w:r>
+      </w:hyperlink>
+    </w:p>
+    <w:p>
+      <w:pPr>
+        <w:pStyle w:val="TDC3"/>
+        <w:rPr>
+          <w:rFonts w:asciiTheme="minorHAnsi" w:eastAsiaTheme="minorEastAsia" w:hAnsiTheme="minorHAnsi" w:cstheme="minorBidi"/>
+          <w:noProof/>
+          <w:kern w:val="2"/>
+          <w:sz w:val="22"/>
+          <w:szCs w:val="22"/>
+          <w:lang w:val="es-AR" w:eastAsia="es-AR"/>
+          <w14:ligatures w14:val="standardContextual"/>
+        </w:rPr>
+      </w:pPr>
+      <w:hyperlink w:anchor="_Toc182923481" w:history="1">
+        <w:r>
+          <w:rPr>
+            <w:rStyle w:val="Hipervnculo"/>
+            <w:noProof/>
+          </w:rPr>
+          <w:t>Análisis</w:t>
+        </w:r>
+        <w:r>
+          <w:rPr>
+            <w:noProof/>
+            <w:webHidden/>
+          </w:rPr>
+          <w:tab/>
+        </w:r>
+        <w:r>
+          <w:rPr>
+            <w:noProof/>
+            <w:webHidden/>
+          </w:rPr>
+          <w:fldChar w:fldCharType="begin"/>
+        </w:r>
+        <w:r>
+          <w:rPr>
+            <w:noProof/>
+            <w:webHidden/>
+          </w:rPr>
+          <w:instrText xml:space="preserve"> PAGEREF _Toc182923481 \h </w:instrText>
+        </w:r>
+        <w:r>
+          <w:rPr>
+            <w:noProof/>
+            <w:webHidden/>
+          </w:rPr>
+        </w:r>
+        <w:r>
+          <w:rPr>
+            <w:noProof/>
+            <w:webHidden/>
+          </w:rPr>
+          <w:fldChar w:fldCharType="separate"/>
+        </w:r>
+        <w:r>
+          <w:rPr>
+            <w:noProof/>
+            <w:webHidden/>
+          </w:rPr>
+          <w:t>27</w:t>
+        </w:r>
+        <w:r>
+          <w:rPr>
+            <w:noProof/>
+            <w:webHidden/>
+          </w:rPr>
+          <w:fldChar w:fldCharType="end"/>
+        </w:r>
+      </w:hyperlink>
+    </w:p>
+    <w:p>
+      <w:pPr>
+        <w:pStyle w:val="TDC3"/>
+        <w:rPr>
+          <w:rFonts w:asciiTheme="minorHAnsi" w:eastAsiaTheme="minorEastAsia" w:hAnsiTheme="minorHAnsi" w:cstheme="minorBidi"/>
+          <w:noProof/>
+          <w:kern w:val="2"/>
+          <w:sz w:val="22"/>
+          <w:szCs w:val="22"/>
+          <w:lang w:val="es-AR" w:eastAsia="es-AR"/>
+          <w14:ligatures w14:val="standardContextual"/>
+        </w:rPr>
+      </w:pPr>
+      <w:hyperlink w:anchor="_Toc182923482" w:history="1">
+        <w:r>
+          <w:rPr>
+            <w:rStyle w:val="Hipervnculo"/>
+            <w:noProof/>
+          </w:rPr>
+          <w:t>Plan de Riesgos</w:t>
+        </w:r>
+        <w:r>
+          <w:rPr>
+            <w:noProof/>
+            <w:webHidden/>
+          </w:rPr>
+          <w:tab/>
+        </w:r>
+        <w:r>
+          <w:rPr>
+            <w:noProof/>
+            <w:webHidden/>
+          </w:rPr>
+          <w:fldChar w:fldCharType="begin"/>
+        </w:r>
+        <w:r>
+          <w:rPr>
+            <w:noProof/>
+            <w:webHidden/>
+          </w:rPr>
+          <w:instrText xml:space="preserve"> PAGEREF _Toc182923482 \h </w:instrText>
+        </w:r>
+        <w:r>
+          <w:rPr>
+            <w:noProof/>
+            <w:webHidden/>
+          </w:rPr>
+        </w:r>
+        <w:r>
+          <w:rPr>
+            <w:noProof/>
+            <w:webHidden/>
+          </w:rPr>
+          <w:fldChar w:fldCharType="separate"/>
+        </w:r>
+        <w:r>
+          <w:rPr>
+            <w:noProof/>
+            <w:webHidden/>
+          </w:rPr>
+          <w:t>27</w:t>
+        </w:r>
+        <w:r>
+          <w:rPr>
+            <w:noProof/>
+            <w:webHidden/>
+          </w:rPr>
+          <w:fldChar w:fldCharType="end"/>
+        </w:r>
+      </w:hyperlink>
+    </w:p>
+    <w:p>
+      <w:pPr>
+        <w:pStyle w:val="TDC3"/>
+        <w:rPr>
+          <w:rFonts w:asciiTheme="minorHAnsi" w:eastAsiaTheme="minorEastAsia" w:hAnsiTheme="minorHAnsi" w:cstheme="minorBidi"/>
+          <w:noProof/>
+          <w:kern w:val="2"/>
+          <w:sz w:val="22"/>
+          <w:szCs w:val="22"/>
+          <w:lang w:val="es-AR" w:eastAsia="es-AR"/>
+          <w14:ligatures w14:val="standardContextual"/>
+        </w:rPr>
+      </w:pPr>
+      <w:hyperlink w:anchor="_Toc182923483" w:history="1">
+        <w:r>
+          <w:rPr>
+            <w:rStyle w:val="Hipervnculo"/>
+            <w:noProof/>
+          </w:rPr>
+          <w:t>Seguimiento</w:t>
+        </w:r>
+        <w:r>
+          <w:rPr>
+            <w:noProof/>
+            <w:webHidden/>
+          </w:rPr>
+          <w:tab/>
+        </w:r>
+        <w:r>
+          <w:rPr>
+            <w:noProof/>
+            <w:webHidden/>
+          </w:rPr>
+          <w:fldChar w:fldCharType="begin"/>
+        </w:r>
+        <w:r>
+          <w:rPr>
+            <w:noProof/>
+            <w:webHidden/>
+          </w:rPr>
+          <w:instrText xml:space="preserve"> PAGEREF _Toc182923483 \h </w:instrText>
+        </w:r>
+        <w:r>
+          <w:rPr>
+            <w:noProof/>
+            <w:webHidden/>
+          </w:rPr>
+        </w:r>
+        <w:r>
+          <w:rPr>
+            <w:noProof/>
+            <w:webHidden/>
+          </w:rPr>
+          <w:fldChar w:fldCharType="separate"/>
+        </w:r>
+        <w:r>
+          <w:rPr>
+            <w:noProof/>
+            <w:webHidden/>
+          </w:rPr>
+          <w:t>28</w:t>
+        </w:r>
+        <w:r>
+          <w:rPr>
+            <w:noProof/>
+            <w:webHidden/>
+          </w:rPr>
+          <w:fldChar w:fldCharType="end"/>
+        </w:r>
+      </w:hyperlink>
+    </w:p>
+    <w:p>
+      <w:pPr>
+        <w:pStyle w:val="TDC1"/>
+        <w:rPr>
+          <w:rFonts w:asciiTheme="minorHAnsi" w:eastAsiaTheme="minorEastAsia" w:hAnsiTheme="minorHAnsi" w:cstheme="minorBidi"/>
+          <w:b w:val="0"/>
+          <w:bCs w:val="0"/>
+          <w:noProof/>
+          <w:kern w:val="2"/>
+          <w:sz w:val="22"/>
+          <w:szCs w:val="22"/>
+          <w:lang w:val="es-AR" w:eastAsia="es-AR"/>
+          <w14:ligatures w14:val="standardContextual"/>
+        </w:rPr>
+      </w:pPr>
+      <w:hyperlink w:anchor="_Toc182923484" w:history="1">
+        <w:r>
+          <w:rPr>
+            <w:rStyle w:val="Hipervnculo"/>
+            <w:noProof/>
+          </w:rPr>
+          <w:t>Riesgo 16:</w:t>
+        </w:r>
+        <w:r>
+          <w:rPr>
+            <w:noProof/>
+            <w:webHidden/>
+          </w:rPr>
+          <w:tab/>
+        </w:r>
+        <w:r>
+          <w:rPr>
+            <w:noProof/>
+            <w:webHidden/>
+          </w:rPr>
+          <w:fldChar w:fldCharType="begin"/>
+        </w:r>
+        <w:r>
+          <w:rPr>
+            <w:noProof/>
+            <w:webHidden/>
+          </w:rPr>
+          <w:instrText xml:space="preserve"> PAGEREF _Toc182923484 \h </w:instrText>
+        </w:r>
+        <w:r>
+          <w:rPr>
+            <w:noProof/>
+            <w:webHidden/>
+          </w:rPr>
+        </w:r>
+        <w:r>
+          <w:rPr>
+            <w:noProof/>
+            <w:webHidden/>
+          </w:rPr>
+          <w:fldChar w:fldCharType="separate"/>
+        </w:r>
+        <w:r>
+          <w:rPr>
+            <w:noProof/>
+            <w:webHidden/>
+          </w:rPr>
+          <w:t>28</w:t>
+        </w:r>
+        <w:r>
+          <w:rPr>
+            <w:noProof/>
+            <w:webHidden/>
+          </w:rPr>
+          <w:fldChar w:fldCharType="end"/>
+        </w:r>
+      </w:hyperlink>
+    </w:p>
+    <w:p>
+      <w:pPr>
+        <w:pStyle w:val="TDC2"/>
+        <w:rPr>
+          <w:rFonts w:asciiTheme="minorHAnsi" w:eastAsiaTheme="minorEastAsia" w:hAnsiTheme="minorHAnsi" w:cstheme="minorBidi"/>
+          <w:i w:val="0"/>
+          <w:iCs w:val="0"/>
+          <w:noProof/>
+          <w:kern w:val="2"/>
+          <w:sz w:val="22"/>
+          <w:szCs w:val="22"/>
+          <w:lang w:val="es-AR" w:eastAsia="es-AR"/>
+          <w14:ligatures w14:val="standardContextual"/>
+        </w:rPr>
+      </w:pPr>
+      <w:hyperlink w:anchor="_Toc182923485" w:history="1">
+        <w:r>
+          <w:rPr>
+            <w:rStyle w:val="Hipervnculo"/>
+            <w:noProof/>
+          </w:rPr>
+          <w:t>Leyenda</w:t>
+        </w:r>
+        <w:r>
+          <w:rPr>
+            <w:noProof/>
+            <w:webHidden/>
+          </w:rPr>
+          <w:tab/>
+        </w:r>
+        <w:r>
+          <w:rPr>
+            <w:noProof/>
+            <w:webHidden/>
+          </w:rPr>
+          <w:fldChar w:fldCharType="begin"/>
+        </w:r>
+        <w:r>
+          <w:rPr>
+            <w:noProof/>
+            <w:webHidden/>
+          </w:rPr>
+          <w:instrText xml:space="preserve"> PAGEREF _Toc182923485 \h </w:instrText>
+        </w:r>
+        <w:r>
+          <w:rPr>
+            <w:noProof/>
+            <w:webHidden/>
+          </w:rPr>
+        </w:r>
+        <w:r>
+          <w:rPr>
+            <w:noProof/>
+            <w:webHidden/>
+          </w:rPr>
+          <w:fldChar w:fldCharType="separate"/>
+        </w:r>
+        <w:r>
+          <w:rPr>
+            <w:noProof/>
+            <w:webHidden/>
+          </w:rPr>
+          <w:t>28</w:t>
+        </w:r>
+        <w:r>
+          <w:rPr>
+            <w:noProof/>
+            <w:webHidden/>
+          </w:rPr>
+          <w:fldChar w:fldCharType="end"/>
+        </w:r>
+      </w:hyperlink>
+    </w:p>
+    <w:p>
+      <w:pPr>
+        <w:pStyle w:val="TDC2"/>
+        <w:rPr>
+          <w:rFonts w:asciiTheme="minorHAnsi" w:eastAsiaTheme="minorEastAsia" w:hAnsiTheme="minorHAnsi" w:cstheme="minorBidi"/>
+          <w:i w:val="0"/>
+          <w:iCs w:val="0"/>
+          <w:noProof/>
+          <w:kern w:val="2"/>
+          <w:sz w:val="22"/>
+          <w:szCs w:val="22"/>
+          <w:lang w:val="es-AR" w:eastAsia="es-AR"/>
+          <w14:ligatures w14:val="standardContextual"/>
+        </w:rPr>
+      </w:pPr>
+      <w:hyperlink w:anchor="_Toc182923486" w:history="1">
+        <w:r>
+          <w:rPr>
+            <w:rStyle w:val="Hipervnculo"/>
+            <w:noProof/>
+          </w:rPr>
+          <w:t>Referencia RK16</w:t>
+        </w:r>
+        <w:r>
+          <w:rPr>
+            <w:noProof/>
+            <w:webHidden/>
+          </w:rPr>
+          <w:tab/>
+        </w:r>
+        <w:r>
+          <w:rPr>
+            <w:noProof/>
+            <w:webHidden/>
+          </w:rPr>
+          <w:fldChar w:fldCharType="begin"/>
+        </w:r>
+        <w:r>
+          <w:rPr>
+            <w:noProof/>
+            <w:webHidden/>
+          </w:rPr>
+          <w:instrText xml:space="preserve"> PAGEREF _Toc182923486 \h </w:instrText>
+        </w:r>
+        <w:r>
+          <w:rPr>
+            <w:noProof/>
+            <w:webHidden/>
+          </w:rPr>
+        </w:r>
+        <w:r>
+          <w:rPr>
+            <w:noProof/>
+            <w:webHidden/>
+          </w:rPr>
+          <w:fldChar w:fldCharType="separate"/>
+        </w:r>
+        <w:r>
+          <w:rPr>
+            <w:noProof/>
+            <w:webHidden/>
+          </w:rPr>
+          <w:t>30</w:t>
+        </w:r>
+        <w:r>
+          <w:rPr>
+            <w:noProof/>
+            <w:webHidden/>
+          </w:rPr>
+          <w:fldChar w:fldCharType="end"/>
+        </w:r>
+      </w:hyperlink>
+    </w:p>
+    <w:p>
+      <w:pPr>
+        <w:pStyle w:val="TDC3"/>
+        <w:rPr>
+          <w:rFonts w:asciiTheme="minorHAnsi" w:eastAsiaTheme="minorEastAsia" w:hAnsiTheme="minorHAnsi" w:cstheme="minorBidi"/>
+          <w:noProof/>
+          <w:kern w:val="2"/>
+          <w:sz w:val="22"/>
+          <w:szCs w:val="22"/>
+          <w:lang w:val="es-AR" w:eastAsia="es-AR"/>
+          <w14:ligatures w14:val="standardContextual"/>
+        </w:rPr>
+      </w:pPr>
+      <w:hyperlink w:anchor="_Toc182923487" w:history="1">
+        <w:r>
+          <w:rPr>
+            <w:rStyle w:val="Hipervnculo"/>
+            <w:noProof/>
+          </w:rPr>
+          <w:t>Identificación</w:t>
+        </w:r>
+        <w:r>
+          <w:rPr>
+            <w:noProof/>
+            <w:webHidden/>
+          </w:rPr>
+          <w:tab/>
+        </w:r>
+        <w:r>
+          <w:rPr>
+            <w:noProof/>
+            <w:webHidden/>
+          </w:rPr>
+          <w:fldChar w:fldCharType="begin"/>
+        </w:r>
+        <w:r>
+          <w:rPr>
+            <w:noProof/>
+            <w:webHidden/>
+          </w:rPr>
+          <w:instrText xml:space="preserve"> PAGEREF _Toc182923487 \h </w:instrText>
+        </w:r>
+        <w:r>
+          <w:rPr>
+            <w:noProof/>
+            <w:webHidden/>
+          </w:rPr>
+        </w:r>
+        <w:r>
+          <w:rPr>
+            <w:noProof/>
+            <w:webHidden/>
+          </w:rPr>
+          <w:fldChar w:fldCharType="separate"/>
+        </w:r>
+        <w:r>
+          <w:rPr>
+            <w:noProof/>
+            <w:webHidden/>
+          </w:rPr>
+          <w:t>30</w:t>
+        </w:r>
+        <w:r>
+          <w:rPr>
+            <w:noProof/>
+            <w:webHidden/>
+          </w:rPr>
+          <w:fldChar w:fldCharType="end"/>
+        </w:r>
+      </w:hyperlink>
+    </w:p>
+    <w:p>
+      <w:pPr>
+        <w:pStyle w:val="TDC3"/>
+        <w:rPr>
+          <w:rFonts w:asciiTheme="minorHAnsi" w:eastAsiaTheme="minorEastAsia" w:hAnsiTheme="minorHAnsi" w:cstheme="minorBidi"/>
+          <w:noProof/>
+          <w:kern w:val="2"/>
+          <w:sz w:val="22"/>
+          <w:szCs w:val="22"/>
+          <w:lang w:val="es-AR" w:eastAsia="es-AR"/>
+          <w14:ligatures w14:val="standardContextual"/>
+        </w:rPr>
+      </w:pPr>
+      <w:hyperlink w:anchor="_Toc182923488" w:history="1">
+        <w:r>
+          <w:rPr>
+            <w:rStyle w:val="Hipervnculo"/>
+            <w:noProof/>
+          </w:rPr>
+          <w:t>Análisis</w:t>
+        </w:r>
+        <w:r>
+          <w:rPr>
+            <w:noProof/>
+            <w:webHidden/>
+          </w:rPr>
+          <w:tab/>
+        </w:r>
+        <w:r>
+          <w:rPr>
+            <w:noProof/>
+            <w:webHidden/>
+          </w:rPr>
+          <w:fldChar w:fldCharType="begin"/>
+        </w:r>
+        <w:r>
+          <w:rPr>
+            <w:noProof/>
+            <w:webHidden/>
+          </w:rPr>
+          <w:instrText xml:space="preserve"> PAGEREF _Toc182923488 \h </w:instrText>
+        </w:r>
+        <w:r>
+          <w:rPr>
+            <w:noProof/>
+            <w:webHidden/>
+          </w:rPr>
+        </w:r>
+        <w:r>
+          <w:rPr>
+            <w:noProof/>
+            <w:webHidden/>
+          </w:rPr>
+          <w:fldChar w:fldCharType="separate"/>
+        </w:r>
+        <w:r>
+          <w:rPr>
+            <w:noProof/>
+            <w:webHidden/>
+          </w:rPr>
+          <w:t>30</w:t>
+        </w:r>
+        <w:r>
+          <w:rPr>
+            <w:noProof/>
+            <w:webHidden/>
+          </w:rPr>
+          <w:fldChar w:fldCharType="end"/>
+        </w:r>
+      </w:hyperlink>
+    </w:p>
+    <w:p>
+      <w:pPr>
+        <w:pStyle w:val="TDC3"/>
+        <w:rPr>
+          <w:rFonts w:asciiTheme="minorHAnsi" w:eastAsiaTheme="minorEastAsia" w:hAnsiTheme="minorHAnsi" w:cstheme="minorBidi"/>
+          <w:noProof/>
+          <w:kern w:val="2"/>
+          <w:sz w:val="22"/>
+          <w:szCs w:val="22"/>
+          <w:lang w:val="es-AR" w:eastAsia="es-AR"/>
+          <w14:ligatures w14:val="standardContextual"/>
+        </w:rPr>
+      </w:pPr>
+      <w:hyperlink w:anchor="_Toc182923489" w:history="1">
+        <w:r>
+          <w:rPr>
+            <w:rStyle w:val="Hipervnculo"/>
+            <w:noProof/>
+          </w:rPr>
+          <w:t>Plan de Riesgos</w:t>
+        </w:r>
+        <w:r>
+          <w:rPr>
+            <w:noProof/>
+            <w:webHidden/>
+          </w:rPr>
+          <w:tab/>
+        </w:r>
+        <w:r>
+          <w:rPr>
+            <w:noProof/>
+            <w:webHidden/>
+          </w:rPr>
+          <w:fldChar w:fldCharType="begin"/>
+        </w:r>
+        <w:r>
+          <w:rPr>
+            <w:noProof/>
+            <w:webHidden/>
+          </w:rPr>
+          <w:instrText xml:space="preserve"> PAGEREF _Toc182923489 \h </w:instrText>
+        </w:r>
+        <w:r>
+          <w:rPr>
+            <w:noProof/>
+            <w:webHidden/>
+          </w:rPr>
+        </w:r>
+        <w:r>
+          <w:rPr>
+            <w:noProof/>
+            <w:webHidden/>
+          </w:rPr>
+          <w:fldChar w:fldCharType="separate"/>
+        </w:r>
+        <w:r>
+          <w:rPr>
+            <w:noProof/>
+            <w:webHidden/>
+          </w:rPr>
+          <w:t>30</w:t>
+        </w:r>
+        <w:r>
+          <w:rPr>
+            <w:noProof/>
+            <w:webHidden/>
+          </w:rPr>
+          <w:fldChar w:fldCharType="end"/>
+        </w:r>
+      </w:hyperlink>
+    </w:p>
+    <w:p>
+      <w:pPr>
+        <w:pStyle w:val="TDC3"/>
+        <w:rPr>
+          <w:rFonts w:asciiTheme="minorHAnsi" w:eastAsiaTheme="minorEastAsia" w:hAnsiTheme="minorHAnsi" w:cstheme="minorBidi"/>
+          <w:noProof/>
+          <w:kern w:val="2"/>
+          <w:sz w:val="22"/>
+          <w:szCs w:val="22"/>
+          <w:lang w:val="es-AR" w:eastAsia="es-AR"/>
+          <w14:ligatures w14:val="standardContextual"/>
+        </w:rPr>
+      </w:pPr>
+      <w:hyperlink w:anchor="_Toc182923490" w:history="1">
+        <w:r>
+          <w:rPr>
+            <w:rStyle w:val="Hipervnculo"/>
+            <w:noProof/>
+          </w:rPr>
+          <w:t>Seguimiento</w:t>
+        </w:r>
+        <w:r>
+          <w:rPr>
+            <w:noProof/>
+            <w:webHidden/>
+          </w:rPr>
+          <w:tab/>
+        </w:r>
+        <w:r>
+          <w:rPr>
+            <w:noProof/>
+            <w:webHidden/>
+          </w:rPr>
+          <w:fldChar w:fldCharType="begin"/>
+        </w:r>
+        <w:r>
+          <w:rPr>
+            <w:noProof/>
+            <w:webHidden/>
+          </w:rPr>
+          <w:instrText xml:space="preserve"> PAGEREF _Toc182923490 \h </w:instrText>
+        </w:r>
+        <w:r>
+          <w:rPr>
+            <w:noProof/>
+            <w:webHidden/>
+          </w:rPr>
+        </w:r>
+        <w:r>
+          <w:rPr>
+            <w:noProof/>
+            <w:webHidden/>
+          </w:rPr>
+          <w:fldChar w:fldCharType="separate"/>
+        </w:r>
+        <w:r>
+          <w:rPr>
+            <w:noProof/>
+            <w:webHidden/>
+          </w:rPr>
+          <w:t>31</w:t>
+        </w:r>
+        <w:r>
+          <w:rPr>
+            <w:noProof/>
+            <w:webHidden/>
+          </w:rPr>
+          <w:fldChar w:fldCharType="end"/>
+        </w:r>
+      </w:hyperlink>
+    </w:p>
+    <w:p>
+      <w:pPr>
+        <w:pStyle w:val="TDC1"/>
+        <w:rPr>
+          <w:rFonts w:asciiTheme="minorHAnsi" w:eastAsiaTheme="minorEastAsia" w:hAnsiTheme="minorHAnsi" w:cstheme="minorBidi"/>
+          <w:b w:val="0"/>
+          <w:bCs w:val="0"/>
+          <w:noProof/>
+          <w:kern w:val="2"/>
+          <w:sz w:val="22"/>
+          <w:szCs w:val="22"/>
+          <w:lang w:val="es-AR" w:eastAsia="es-AR"/>
+          <w14:ligatures w14:val="standardContextual"/>
+        </w:rPr>
+      </w:pPr>
+      <w:hyperlink w:anchor="_Toc182923491" w:history="1">
+        <w:r>
+          <w:rPr>
+            <w:rStyle w:val="Hipervnculo"/>
+            <w:noProof/>
+          </w:rPr>
+          <w:t>Riesgo 17:</w:t>
+        </w:r>
+        <w:r>
+          <w:rPr>
+            <w:noProof/>
+            <w:webHidden/>
+          </w:rPr>
+          <w:tab/>
+        </w:r>
+        <w:r>
+          <w:rPr>
+            <w:noProof/>
+            <w:webHidden/>
+          </w:rPr>
+          <w:fldChar w:fldCharType="begin"/>
+        </w:r>
+        <w:r>
+          <w:rPr>
+            <w:noProof/>
+            <w:webHidden/>
+          </w:rPr>
+          <w:instrText xml:space="preserve"> PAGEREF _Toc182923491 \h </w:instrText>
+        </w:r>
+        <w:r>
+          <w:rPr>
+            <w:noProof/>
+            <w:webHidden/>
+          </w:rPr>
+        </w:r>
+        <w:r>
+          <w:rPr>
+            <w:noProof/>
+            <w:webHidden/>
+          </w:rPr>
+          <w:fldChar w:fldCharType="separate"/>
+        </w:r>
+        <w:r>
+          <w:rPr>
+            <w:noProof/>
+            <w:webHidden/>
+          </w:rPr>
+          <w:t>31</w:t>
+        </w:r>
+        <w:r>
+          <w:rPr>
+            <w:noProof/>
+            <w:webHidden/>
+          </w:rPr>
+          <w:fldChar w:fldCharType="end"/>
+        </w:r>
+      </w:hyperlink>
+    </w:p>
+    <w:p>
+      <w:pPr>
+        <w:pStyle w:val="TDC2"/>
+        <w:rPr>
+          <w:rFonts w:asciiTheme="minorHAnsi" w:eastAsiaTheme="minorEastAsia" w:hAnsiTheme="minorHAnsi" w:cstheme="minorBidi"/>
+          <w:i w:val="0"/>
+          <w:iCs w:val="0"/>
+          <w:noProof/>
+          <w:kern w:val="2"/>
+          <w:sz w:val="22"/>
+          <w:szCs w:val="22"/>
+          <w:lang w:val="es-AR" w:eastAsia="es-AR"/>
+          <w14:ligatures w14:val="standardContextual"/>
+        </w:rPr>
+      </w:pPr>
+      <w:hyperlink w:anchor="_Toc182923492" w:history="1">
+        <w:r>
+          <w:rPr>
+            <w:rStyle w:val="Hipervnculo"/>
+            <w:noProof/>
+          </w:rPr>
+          <w:t>Leyenda</w:t>
+        </w:r>
+        <w:r>
+          <w:rPr>
+            <w:noProof/>
+            <w:webHidden/>
+          </w:rPr>
+          <w:tab/>
+        </w:r>
+        <w:r>
+          <w:rPr>
+            <w:noProof/>
+            <w:webHidden/>
+          </w:rPr>
+          <w:fldChar w:fldCharType="begin"/>
+        </w:r>
+        <w:r>
+          <w:rPr>
+            <w:noProof/>
+            <w:webHidden/>
+          </w:rPr>
+          <w:instrText xml:space="preserve"> PAGEREF _Toc182923492 \h </w:instrText>
+        </w:r>
+        <w:r>
+          <w:rPr>
+            <w:noProof/>
+            <w:webHidden/>
+          </w:rPr>
+        </w:r>
+        <w:r>
+          <w:rPr>
+            <w:noProof/>
+            <w:webHidden/>
+          </w:rPr>
+          <w:fldChar w:fldCharType="separate"/>
+        </w:r>
+        <w:r>
+          <w:rPr>
+            <w:noProof/>
+            <w:webHidden/>
+          </w:rPr>
+          <w:t>31</w:t>
+        </w:r>
+        <w:r>
+          <w:rPr>
+            <w:noProof/>
+            <w:webHidden/>
+          </w:rPr>
+          <w:fldChar w:fldCharType="end"/>
+        </w:r>
+      </w:hyperlink>
+    </w:p>
+    <w:p>
+      <w:pPr>
+        <w:pStyle w:val="TDC2"/>
+        <w:rPr>
+          <w:rFonts w:asciiTheme="minorHAnsi" w:eastAsiaTheme="minorEastAsia" w:hAnsiTheme="minorHAnsi" w:cstheme="minorBidi"/>
+          <w:i w:val="0"/>
+          <w:iCs w:val="0"/>
+          <w:noProof/>
+          <w:kern w:val="2"/>
+          <w:sz w:val="22"/>
+          <w:szCs w:val="22"/>
+          <w:lang w:val="es-AR" w:eastAsia="es-AR"/>
+          <w14:ligatures w14:val="standardContextual"/>
+        </w:rPr>
+      </w:pPr>
+      <w:hyperlink w:anchor="_Toc182923493" w:history="1">
+        <w:r>
+          <w:rPr>
+            <w:rStyle w:val="Hipervnculo"/>
+            <w:noProof/>
+          </w:rPr>
+          <w:t>Referencia RK17</w:t>
+        </w:r>
+        <w:r>
+          <w:rPr>
+            <w:noProof/>
+            <w:webHidden/>
+          </w:rPr>
+          <w:tab/>
+        </w:r>
+        <w:r>
+          <w:rPr>
+            <w:noProof/>
+            <w:webHidden/>
+          </w:rPr>
+          <w:fldChar w:fldCharType="begin"/>
+        </w:r>
+        <w:r>
+          <w:rPr>
+            <w:noProof/>
+            <w:webHidden/>
+          </w:rPr>
+          <w:instrText xml:space="preserve"> PAGEREF _Toc182923493 \h </w:instrText>
+        </w:r>
+        <w:r>
+          <w:rPr>
+            <w:noProof/>
+            <w:webHidden/>
+          </w:rPr>
+        </w:r>
+        <w:r>
+          <w:rPr>
+            <w:noProof/>
+            <w:webHidden/>
+          </w:rPr>
+          <w:fldChar w:fldCharType="separate"/>
+        </w:r>
+        <w:r>
+          <w:rPr>
+            <w:noProof/>
+            <w:webHidden/>
+          </w:rPr>
+          <w:t>32</w:t>
+        </w:r>
+        <w:r>
+          <w:rPr>
+            <w:noProof/>
+            <w:webHidden/>
+          </w:rPr>
+          <w:fldChar w:fldCharType="end"/>
+        </w:r>
+      </w:hyperlink>
+    </w:p>
+    <w:p>
+      <w:pPr>
+        <w:pStyle w:val="TDC3"/>
+        <w:rPr>
+          <w:rFonts w:asciiTheme="minorHAnsi" w:eastAsiaTheme="minorEastAsia" w:hAnsiTheme="minorHAnsi" w:cstheme="minorBidi"/>
+          <w:noProof/>
+          <w:kern w:val="2"/>
+          <w:sz w:val="22"/>
+          <w:szCs w:val="22"/>
+          <w:lang w:val="es-AR" w:eastAsia="es-AR"/>
+          <w14:ligatures w14:val="standardContextual"/>
+        </w:rPr>
+      </w:pPr>
+      <w:hyperlink w:anchor="_Toc182923494" w:history="1">
+        <w:r>
+          <w:rPr>
+            <w:rStyle w:val="Hipervnculo"/>
+            <w:noProof/>
+          </w:rPr>
+          <w:t>Identificación</w:t>
+        </w:r>
+        <w:r>
+          <w:rPr>
+            <w:noProof/>
+            <w:webHidden/>
+          </w:rPr>
+          <w:tab/>
+        </w:r>
+        <w:r>
+          <w:rPr>
+            <w:noProof/>
+            <w:webHidden/>
+          </w:rPr>
+          <w:fldChar w:fldCharType="begin"/>
+        </w:r>
+        <w:r>
+          <w:rPr>
+            <w:noProof/>
+            <w:webHidden/>
+          </w:rPr>
+          <w:instrText xml:space="preserve"> PAGEREF _Toc182923494 \h </w:instrText>
+        </w:r>
+        <w:r>
+          <w:rPr>
+            <w:noProof/>
+            <w:webHidden/>
+          </w:rPr>
+        </w:r>
+        <w:r>
+          <w:rPr>
+            <w:noProof/>
+            <w:webHidden/>
+          </w:rPr>
+          <w:fldChar w:fldCharType="separate"/>
+        </w:r>
+        <w:r>
+          <w:rPr>
+            <w:noProof/>
+            <w:webHidden/>
+          </w:rPr>
+          <w:t>32</w:t>
+        </w:r>
+        <w:r>
+          <w:rPr>
+            <w:noProof/>
+            <w:webHidden/>
+          </w:rPr>
+          <w:fldChar w:fldCharType="end"/>
+        </w:r>
+      </w:hyperlink>
+    </w:p>
+    <w:p>
+      <w:pPr>
+        <w:pStyle w:val="TDC3"/>
+        <w:rPr>
+          <w:rFonts w:asciiTheme="minorHAnsi" w:eastAsiaTheme="minorEastAsia" w:hAnsiTheme="minorHAnsi" w:cstheme="minorBidi"/>
+          <w:noProof/>
+          <w:kern w:val="2"/>
+          <w:sz w:val="22"/>
+          <w:szCs w:val="22"/>
+          <w:lang w:val="es-AR" w:eastAsia="es-AR"/>
+          <w14:ligatures w14:val="standardContextual"/>
+        </w:rPr>
+      </w:pPr>
+      <w:hyperlink w:anchor="_Toc182923495" w:history="1">
+        <w:r>
+          <w:rPr>
+            <w:rStyle w:val="Hipervnculo"/>
+            <w:noProof/>
+          </w:rPr>
+          <w:t>Análisis</w:t>
+        </w:r>
+        <w:r>
+          <w:rPr>
+            <w:noProof/>
+            <w:webHidden/>
+          </w:rPr>
+          <w:tab/>
+        </w:r>
+        <w:r>
+          <w:rPr>
+            <w:noProof/>
+            <w:webHidden/>
+          </w:rPr>
+          <w:fldChar w:fldCharType="begin"/>
+        </w:r>
+        <w:r>
+          <w:rPr>
+            <w:noProof/>
+            <w:webHidden/>
+          </w:rPr>
+          <w:instrText xml:space="preserve"> PAGEREF _Toc182923495 \h </w:instrText>
+        </w:r>
+        <w:r>
+          <w:rPr>
+            <w:noProof/>
+            <w:webHidden/>
+          </w:rPr>
+        </w:r>
+        <w:r>
+          <w:rPr>
+            <w:noProof/>
+            <w:webHidden/>
+          </w:rPr>
+          <w:fldChar w:fldCharType="separate"/>
+        </w:r>
+        <w:r>
+          <w:rPr>
+            <w:noProof/>
+            <w:webHidden/>
+          </w:rPr>
+          <w:t>32</w:t>
+        </w:r>
+        <w:r>
+          <w:rPr>
+            <w:noProof/>
+            <w:webHidden/>
+          </w:rPr>
+          <w:fldChar w:fldCharType="end"/>
+        </w:r>
+      </w:hyperlink>
+    </w:p>
+    <w:p>
+      <w:pPr>
+        <w:pStyle w:val="TDC3"/>
+        <w:rPr>
+          <w:rFonts w:asciiTheme="minorHAnsi" w:eastAsiaTheme="minorEastAsia" w:hAnsiTheme="minorHAnsi" w:cstheme="minorBidi"/>
+          <w:noProof/>
+          <w:kern w:val="2"/>
+          <w:sz w:val="22"/>
+          <w:szCs w:val="22"/>
+          <w:lang w:val="es-AR" w:eastAsia="es-AR"/>
+          <w14:ligatures w14:val="standardContextual"/>
+        </w:rPr>
+      </w:pPr>
+      <w:hyperlink w:anchor="_Toc182923496" w:history="1">
+        <w:r>
+          <w:rPr>
+            <w:rStyle w:val="Hipervnculo"/>
+            <w:noProof/>
+          </w:rPr>
+          <w:t>Plan de Riesgos</w:t>
+        </w:r>
+        <w:r>
+          <w:rPr>
+            <w:noProof/>
+            <w:webHidden/>
+          </w:rPr>
+          <w:tab/>
+        </w:r>
+        <w:r>
+          <w:rPr>
+            <w:noProof/>
+            <w:webHidden/>
+          </w:rPr>
+          <w:fldChar w:fldCharType="begin"/>
+        </w:r>
+        <w:r>
+          <w:rPr>
+            <w:noProof/>
+            <w:webHidden/>
+          </w:rPr>
+          <w:instrText xml:space="preserve"> PAGEREF _Toc182923496 \h </w:instrText>
+        </w:r>
+        <w:r>
+          <w:rPr>
+            <w:noProof/>
+            <w:webHidden/>
+          </w:rPr>
+        </w:r>
+        <w:r>
+          <w:rPr>
+            <w:noProof/>
+            <w:webHidden/>
+          </w:rPr>
+          <w:fldChar w:fldCharType="separate"/>
+        </w:r>
+        <w:r>
+          <w:rPr>
+            <w:noProof/>
+            <w:webHidden/>
+          </w:rPr>
+          <w:t>32</w:t>
+        </w:r>
+        <w:r>
+          <w:rPr>
+            <w:noProof/>
+            <w:webHidden/>
+          </w:rPr>
+          <w:fldChar w:fldCharType="end"/>
+        </w:r>
+      </w:hyperlink>
+    </w:p>
+    <w:p>
+      <w:pPr>
+        <w:pStyle w:val="TDC3"/>
+        <w:rPr>
+          <w:rFonts w:asciiTheme="minorHAnsi" w:eastAsiaTheme="minorEastAsia" w:hAnsiTheme="minorHAnsi" w:cstheme="minorBidi"/>
+          <w:noProof/>
+          <w:kern w:val="2"/>
+          <w:sz w:val="22"/>
+          <w:szCs w:val="22"/>
+          <w:lang w:val="es-AR" w:eastAsia="es-AR"/>
+          <w14:ligatures w14:val="standardContextual"/>
+        </w:rPr>
+      </w:pPr>
+      <w:hyperlink w:anchor="_Toc182923497" w:history="1">
+        <w:r>
+          <w:rPr>
+            <w:rStyle w:val="Hipervnculo"/>
+            <w:noProof/>
+          </w:rPr>
+          <w:t>Seguimiento</w:t>
+        </w:r>
+        <w:r>
+          <w:rPr>
+            <w:noProof/>
+            <w:webHidden/>
+          </w:rPr>
+          <w:tab/>
+        </w:r>
+        <w:r>
+          <w:rPr>
+            <w:noProof/>
+            <w:webHidden/>
+          </w:rPr>
+          <w:fldChar w:fldCharType="begin"/>
+        </w:r>
+        <w:r>
+          <w:rPr>
+            <w:noProof/>
+            <w:webHidden/>
+          </w:rPr>
+          <w:instrText xml:space="preserve"> PAGEREF _Toc182923497 \h </w:instrText>
+        </w:r>
+        <w:r>
+          <w:rPr>
+            <w:noProof/>
+            <w:webHidden/>
+          </w:rPr>
+        </w:r>
+        <w:r>
+          <w:rPr>
+            <w:noProof/>
+            <w:webHidden/>
+          </w:rPr>
+          <w:fldChar w:fldCharType="separate"/>
+        </w:r>
+        <w:r>
+          <w:rPr>
+            <w:noProof/>
+            <w:webHidden/>
+          </w:rPr>
+          <w:t>33</w:t>
         </w:r>
         <w:r>
           <w:rPr>
@@ -4430,7 +5939,7 @@
       <w:pPr>
         <w:pStyle w:val="PSI-Ttulo1"/>
       </w:pPr>
-      <w:bookmarkStart w:id="0" w:name="_Toc182909938"/>
+      <w:bookmarkStart w:id="0" w:name="_Toc182923428"/>
       <w:r>
         <w:t>Riesgo 0</w:t>
       </w:r>
@@ -4447,7 +5956,7 @@
         <w:pStyle w:val="PSI-Ttulo1"/>
         <w:outlineLvl w:val="1"/>
       </w:pPr>
-      <w:bookmarkStart w:id="1" w:name="_Toc182909939"/>
+      <w:bookmarkStart w:id="1" w:name="_Toc182923429"/>
       <w:r>
         <w:t>Leyenda</w:t>
       </w:r>
@@ -4935,7 +6444,7 @@
         <w:pStyle w:val="PSI-Ttulo1"/>
         <w:outlineLvl w:val="1"/>
       </w:pPr>
-      <w:bookmarkStart w:id="2" w:name="_Toc182909940"/>
+      <w:bookmarkStart w:id="2" w:name="_Toc182923430"/>
       <w:r>
         <w:lastRenderedPageBreak/>
         <w:t xml:space="preserve">Referencia </w:t>
@@ -4956,7 +6465,7 @@
         <w:pStyle w:val="PSI-Ttulo2"/>
         <w:outlineLvl w:val="2"/>
       </w:pPr>
-      <w:bookmarkStart w:id="3" w:name="_Toc182909941"/>
+      <w:bookmarkStart w:id="3" w:name="_Toc182923431"/>
       <w:r>
         <w:t>Identificación</w:t>
       </w:r>
@@ -5186,7 +6695,7 @@
         <w:pStyle w:val="PSI-Ttulo2"/>
         <w:outlineLvl w:val="2"/>
       </w:pPr>
-      <w:bookmarkStart w:id="4" w:name="_Toc182909942"/>
+      <w:bookmarkStart w:id="4" w:name="_Toc182923432"/>
       <w:r>
         <w:t>Análisis</w:t>
       </w:r>
@@ -5361,7 +6870,7 @@
         <w:pStyle w:val="PSI-Ttulo2"/>
         <w:outlineLvl w:val="2"/>
       </w:pPr>
-      <w:bookmarkStart w:id="5" w:name="_Toc182909943"/>
+      <w:bookmarkStart w:id="5" w:name="_Toc182923433"/>
       <w:r>
         <w:lastRenderedPageBreak/>
         <w:t>Plan de Riesgos</w:t>
@@ -5606,7 +7115,7 @@
         <w:pStyle w:val="PSI-Ttulo2"/>
         <w:outlineLvl w:val="2"/>
       </w:pPr>
-      <w:bookmarkStart w:id="6" w:name="_Toc182909944"/>
+      <w:bookmarkStart w:id="6" w:name="_Toc182923434"/>
       <w:r>
         <w:t>Seguimiento</w:t>
       </w:r>
@@ -5758,7 +7267,7 @@
       <w:pPr>
         <w:pStyle w:val="PSI-Ttulo1"/>
       </w:pPr>
-      <w:bookmarkStart w:id="7" w:name="_Toc182909945"/>
+      <w:bookmarkStart w:id="7" w:name="_Toc182923435"/>
       <w:r>
         <w:lastRenderedPageBreak/>
         <w:t xml:space="preserve">Riesgo </w:t>
@@ -5776,7 +7285,7 @@
         <w:pStyle w:val="PSI-Ttulo1"/>
         <w:outlineLvl w:val="1"/>
       </w:pPr>
-      <w:bookmarkStart w:id="8" w:name="_Toc182909946"/>
+      <w:bookmarkStart w:id="8" w:name="_Toc182923436"/>
       <w:r>
         <w:t>Leyenda</w:t>
       </w:r>
@@ -6266,7 +7775,7 @@
       <w:r>
         <w:br w:type="page"/>
       </w:r>
-      <w:bookmarkStart w:id="9" w:name="_Toc182909947"/>
+      <w:bookmarkStart w:id="9" w:name="_Toc182923437"/>
       <w:r>
         <w:lastRenderedPageBreak/>
         <w:t xml:space="preserve">Referencia </w:t>
@@ -6284,7 +7793,7 @@
         <w:pStyle w:val="PSI-Ttulo2"/>
         <w:outlineLvl w:val="2"/>
       </w:pPr>
-      <w:bookmarkStart w:id="10" w:name="_Toc182909948"/>
+      <w:bookmarkStart w:id="10" w:name="_Toc182923438"/>
       <w:r>
         <w:t>Identificación</w:t>
       </w:r>
@@ -6517,7 +8026,7 @@
         <w:pStyle w:val="PSI-Ttulo2"/>
         <w:outlineLvl w:val="2"/>
       </w:pPr>
-      <w:bookmarkStart w:id="11" w:name="_Toc182909949"/>
+      <w:bookmarkStart w:id="11" w:name="_Toc182923439"/>
       <w:r>
         <w:t>Análisis</w:t>
       </w:r>
@@ -6705,7 +8214,7 @@
         <w:pStyle w:val="PSI-Ttulo2"/>
         <w:outlineLvl w:val="2"/>
       </w:pPr>
-      <w:bookmarkStart w:id="12" w:name="_Toc182909950"/>
+      <w:bookmarkStart w:id="12" w:name="_Toc182923440"/>
       <w:r>
         <w:t>Plan de Riesgos</w:t>
       </w:r>
@@ -6909,7 +8418,7 @@
         <w:pStyle w:val="PSI-Ttulo2"/>
         <w:outlineLvl w:val="2"/>
       </w:pPr>
-      <w:bookmarkStart w:id="13" w:name="_Toc182909951"/>
+      <w:bookmarkStart w:id="13" w:name="_Toc182923441"/>
       <w:r>
         <w:t>Seguimiento</w:t>
       </w:r>
@@ -7037,7 +8546,7 @@
       <w:pPr>
         <w:pStyle w:val="PSI-Ttulo1"/>
       </w:pPr>
-      <w:bookmarkStart w:id="14" w:name="_Toc182909952"/>
+      <w:bookmarkStart w:id="14" w:name="_Toc182923442"/>
       <w:r>
         <w:t>Riesgo 09:</w:t>
       </w:r>
@@ -7048,7 +8557,7 @@
         <w:pStyle w:val="PSI-Ttulo1"/>
         <w:outlineLvl w:val="1"/>
       </w:pPr>
-      <w:bookmarkStart w:id="15" w:name="_Toc182909953"/>
+      <w:bookmarkStart w:id="15" w:name="_Toc182923443"/>
       <w:r>
         <w:t>Leyenda</w:t>
       </w:r>
@@ -7547,7 +9056,7 @@
       <w:r>
         <w:br w:type="page"/>
       </w:r>
-      <w:bookmarkStart w:id="16" w:name="_Toc182909954"/>
+      <w:bookmarkStart w:id="16" w:name="_Toc182923444"/>
       <w:r>
         <w:lastRenderedPageBreak/>
         <w:t xml:space="preserve">Referencia </w:t>
@@ -7565,7 +9074,7 @@
         <w:pStyle w:val="PSI-Ttulo2"/>
         <w:outlineLvl w:val="2"/>
       </w:pPr>
-      <w:bookmarkStart w:id="17" w:name="_Toc182909955"/>
+      <w:bookmarkStart w:id="17" w:name="_Toc182923445"/>
       <w:r>
         <w:t>Identificación</w:t>
       </w:r>
@@ -7802,7 +9311,7 @@
         <w:pStyle w:val="PSI-Ttulo2"/>
         <w:outlineLvl w:val="2"/>
       </w:pPr>
-      <w:bookmarkStart w:id="18" w:name="_Toc182909956"/>
+      <w:bookmarkStart w:id="18" w:name="_Toc182923446"/>
       <w:r>
         <w:t>Análisis</w:t>
       </w:r>
@@ -7992,7 +9501,7 @@
         <w:pStyle w:val="PSI-Ttulo2"/>
         <w:outlineLvl w:val="2"/>
       </w:pPr>
-      <w:bookmarkStart w:id="19" w:name="_Toc182909957"/>
+      <w:bookmarkStart w:id="19" w:name="_Toc182923447"/>
       <w:r>
         <w:t>Plan de Riesgos</w:t>
       </w:r>
@@ -8224,7 +9733,7 @@
         <w:pStyle w:val="PSI-Ttulo2"/>
         <w:outlineLvl w:val="2"/>
       </w:pPr>
-      <w:bookmarkStart w:id="20" w:name="_Toc182909958"/>
+      <w:bookmarkStart w:id="20" w:name="_Toc182923448"/>
       <w:r>
         <w:t>Seguimiento</w:t>
       </w:r>
@@ -8394,7 +9903,7 @@
       <w:pPr>
         <w:pStyle w:val="PSI-Ttulo1"/>
       </w:pPr>
-      <w:bookmarkStart w:id="21" w:name="_Toc182909959"/>
+      <w:bookmarkStart w:id="21" w:name="_Toc182923449"/>
       <w:r>
         <w:t>Riesgo 02:</w:t>
       </w:r>
@@ -8405,7 +9914,7 @@
         <w:pStyle w:val="PSI-Ttulo1"/>
         <w:outlineLvl w:val="1"/>
       </w:pPr>
-      <w:bookmarkStart w:id="22" w:name="_Toc182909960"/>
+      <w:bookmarkStart w:id="22" w:name="_Toc182923450"/>
       <w:r>
         <w:t>Leyenda</w:t>
       </w:r>
@@ -8901,7 +10410,7 @@
       <w:r>
         <w:br w:type="page"/>
       </w:r>
-      <w:bookmarkStart w:id="23" w:name="_Toc182909961"/>
+      <w:bookmarkStart w:id="23" w:name="_Toc182923451"/>
       <w:r>
         <w:lastRenderedPageBreak/>
         <w:t xml:space="preserve">Referencia </w:t>
@@ -8922,7 +10431,7 @@
         <w:pStyle w:val="PSI-Ttulo2"/>
         <w:outlineLvl w:val="2"/>
       </w:pPr>
-      <w:bookmarkStart w:id="24" w:name="_Toc182909962"/>
+      <w:bookmarkStart w:id="24" w:name="_Toc182923452"/>
       <w:r>
         <w:t>Identificación</w:t>
       </w:r>
@@ -9168,7 +10677,7 @@
         <w:pStyle w:val="PSI-Ttulo2"/>
         <w:outlineLvl w:val="2"/>
       </w:pPr>
-      <w:bookmarkStart w:id="25" w:name="_Toc182909963"/>
+      <w:bookmarkStart w:id="25" w:name="_Toc182923453"/>
       <w:r>
         <w:t>Análisis</w:t>
       </w:r>
@@ -9359,7 +10868,7 @@
         <w:pStyle w:val="PSI-Ttulo2"/>
         <w:outlineLvl w:val="2"/>
       </w:pPr>
-      <w:bookmarkStart w:id="26" w:name="_Toc182909964"/>
+      <w:bookmarkStart w:id="26" w:name="_Toc182923454"/>
       <w:r>
         <w:t>Plan de Riesgos</w:t>
       </w:r>
@@ -9547,7 +11056,7 @@
         <w:pStyle w:val="PSI-Ttulo2"/>
         <w:outlineLvl w:val="2"/>
       </w:pPr>
-      <w:bookmarkStart w:id="27" w:name="_Toc182909965"/>
+      <w:bookmarkStart w:id="27" w:name="_Toc182923455"/>
       <w:r>
         <w:t>Seguimiento</w:t>
       </w:r>
@@ -9817,7 +11326,7 @@
       <w:pPr>
         <w:pStyle w:val="PSI-Ttulo1"/>
       </w:pPr>
-      <w:bookmarkStart w:id="28" w:name="_Toc182909966"/>
+      <w:bookmarkStart w:id="28" w:name="_Toc182923456"/>
       <w:r>
         <w:lastRenderedPageBreak/>
         <w:t>Riesgo 08:</w:t>
@@ -9829,7 +11338,7 @@
         <w:pStyle w:val="PSI-Ttulo1"/>
         <w:outlineLvl w:val="1"/>
       </w:pPr>
-      <w:bookmarkStart w:id="29" w:name="_Toc182909967"/>
+      <w:bookmarkStart w:id="29" w:name="_Toc182923457"/>
       <w:r>
         <w:t>Leyenda</w:t>
       </w:r>
@@ -10327,7 +11836,7 @@
       <w:r>
         <w:br w:type="page"/>
       </w:r>
-      <w:bookmarkStart w:id="30" w:name="_Toc182909968"/>
+      <w:bookmarkStart w:id="30" w:name="_Toc182923458"/>
       <w:r>
         <w:lastRenderedPageBreak/>
         <w:t xml:space="preserve">Referencia </w:t>
@@ -10348,7 +11857,7 @@
         <w:pStyle w:val="PSI-Ttulo2"/>
         <w:outlineLvl w:val="2"/>
       </w:pPr>
-      <w:bookmarkStart w:id="31" w:name="_Toc182909969"/>
+      <w:bookmarkStart w:id="31" w:name="_Toc182923459"/>
       <w:r>
         <w:t>Identificación</w:t>
       </w:r>
@@ -10595,7 +12104,7 @@
         <w:pStyle w:val="PSI-Ttulo2"/>
         <w:outlineLvl w:val="2"/>
       </w:pPr>
-      <w:bookmarkStart w:id="32" w:name="_Toc182909970"/>
+      <w:bookmarkStart w:id="32" w:name="_Toc182923460"/>
       <w:r>
         <w:t>Análisis</w:t>
       </w:r>
@@ -10800,7 +12309,7 @@
         <w:pStyle w:val="PSI-Ttulo2"/>
         <w:outlineLvl w:val="2"/>
       </w:pPr>
-      <w:bookmarkStart w:id="33" w:name="_Toc182909971"/>
+      <w:bookmarkStart w:id="33" w:name="_Toc182923461"/>
       <w:r>
         <w:t>Plan de Riesgos</w:t>
       </w:r>
@@ -10995,7 +12504,7 @@
         <w:pStyle w:val="PSI-Ttulo2"/>
         <w:outlineLvl w:val="2"/>
       </w:pPr>
-      <w:bookmarkStart w:id="34" w:name="_Toc182909972"/>
+      <w:bookmarkStart w:id="34" w:name="_Toc182923462"/>
       <w:r>
         <w:t>Seguimiento</w:t>
       </w:r>
@@ -11123,7 +12632,7 @@
       <w:pPr>
         <w:pStyle w:val="PSI-Ttulo1"/>
       </w:pPr>
-      <w:bookmarkStart w:id="35" w:name="_Toc182909973"/>
+      <w:bookmarkStart w:id="35" w:name="_Toc182923463"/>
       <w:r>
         <w:t>Riesgo 12:</w:t>
       </w:r>
@@ -11134,7 +12643,7 @@
         <w:pStyle w:val="PSI-Ttulo1"/>
         <w:outlineLvl w:val="1"/>
       </w:pPr>
-      <w:bookmarkStart w:id="36" w:name="_Toc182909974"/>
+      <w:bookmarkStart w:id="36" w:name="_Toc182923464"/>
       <w:r>
         <w:t>Leyenda</w:t>
       </w:r>
@@ -11583,7 +13092,7 @@
       <w:r>
         <w:br w:type="page"/>
       </w:r>
-      <w:bookmarkStart w:id="37" w:name="_Toc182909975"/>
+      <w:bookmarkStart w:id="37" w:name="_Toc182923465"/>
       <w:r>
         <w:lastRenderedPageBreak/>
         <w:t xml:space="preserve">Referencia </w:t>
@@ -11601,7 +13110,7 @@
         <w:pStyle w:val="PSI-Ttulo2"/>
         <w:outlineLvl w:val="2"/>
       </w:pPr>
-      <w:bookmarkStart w:id="38" w:name="_Toc182909976"/>
+      <w:bookmarkStart w:id="38" w:name="_Toc182923466"/>
       <w:r>
         <w:t>Identificación</w:t>
       </w:r>
@@ -11849,7 +13358,7 @@
         <w:pStyle w:val="PSI-Ttulo2"/>
         <w:outlineLvl w:val="2"/>
       </w:pPr>
-      <w:bookmarkStart w:id="39" w:name="_Toc182909977"/>
+      <w:bookmarkStart w:id="39" w:name="_Toc182923467"/>
       <w:r>
         <w:t>Análisis</w:t>
       </w:r>
@@ -12033,7 +13542,7 @@
         <w:pStyle w:val="PSI-Ttulo2"/>
         <w:outlineLvl w:val="2"/>
       </w:pPr>
-      <w:bookmarkStart w:id="40" w:name="_Toc182909978"/>
+      <w:bookmarkStart w:id="40" w:name="_Toc182923468"/>
       <w:r>
         <w:t>Plan de Riesgos</w:t>
       </w:r>
@@ -12229,7 +13738,7 @@
         <w:pStyle w:val="PSI-Ttulo2"/>
         <w:outlineLvl w:val="2"/>
       </w:pPr>
-      <w:bookmarkStart w:id="41" w:name="_Toc182909979"/>
+      <w:bookmarkStart w:id="41" w:name="_Toc182923469"/>
       <w:r>
         <w:t>Seguimiento</w:t>
       </w:r>
@@ -12397,7 +13906,7 @@
       <w:pPr>
         <w:pStyle w:val="PSI-Ttulo1"/>
       </w:pPr>
-      <w:bookmarkStart w:id="42" w:name="_Toc182909980"/>
+      <w:bookmarkStart w:id="42" w:name="_Toc182923470"/>
       <w:r>
         <w:t>Riesgo 13:</w:t>
       </w:r>
@@ -12408,7 +13917,7 @@
         <w:pStyle w:val="PSI-Ttulo1"/>
         <w:outlineLvl w:val="1"/>
       </w:pPr>
-      <w:bookmarkStart w:id="43" w:name="_Toc182909981"/>
+      <w:bookmarkStart w:id="43" w:name="_Toc182923471"/>
       <w:r>
         <w:t>Leyenda</w:t>
       </w:r>
@@ -12810,7 +14319,7 @@
       <w:r>
         <w:br w:type="page"/>
       </w:r>
-      <w:bookmarkStart w:id="44" w:name="_Toc182909982"/>
+      <w:bookmarkStart w:id="44" w:name="_Toc182923472"/>
       <w:r>
         <w:lastRenderedPageBreak/>
         <w:t xml:space="preserve">Referencia </w:t>
@@ -12828,7 +14337,7 @@
         <w:pStyle w:val="PSI-Ttulo2"/>
         <w:outlineLvl w:val="2"/>
       </w:pPr>
-      <w:bookmarkStart w:id="45" w:name="_Toc182909983"/>
+      <w:bookmarkStart w:id="45" w:name="_Toc182923473"/>
       <w:r>
         <w:t>Identificación</w:t>
       </w:r>
@@ -13057,7 +14566,7 @@
         <w:pStyle w:val="PSI-Ttulo2"/>
         <w:outlineLvl w:val="2"/>
       </w:pPr>
-      <w:bookmarkStart w:id="46" w:name="_Toc182909984"/>
+      <w:bookmarkStart w:id="46" w:name="_Toc182923474"/>
       <w:r>
         <w:t>Análisis</w:t>
       </w:r>
@@ -13234,7 +14743,7 @@
         <w:pStyle w:val="PSI-Ttulo2"/>
         <w:outlineLvl w:val="2"/>
       </w:pPr>
-      <w:bookmarkStart w:id="47" w:name="_Toc182909985"/>
+      <w:bookmarkStart w:id="47" w:name="_Toc182923475"/>
       <w:r>
         <w:t>Plan de Riesgos</w:t>
       </w:r>
@@ -13429,7 +14938,7 @@
         <w:pStyle w:val="PSI-Ttulo2"/>
         <w:outlineLvl w:val="2"/>
       </w:pPr>
-      <w:bookmarkStart w:id="48" w:name="_Toc182909986"/>
+      <w:bookmarkStart w:id="48" w:name="_Toc182923476"/>
       <w:r>
         <w:t>Seguimiento</w:t>
       </w:r>
@@ -13599,6 +15108,7 @@
       <w:pPr>
         <w:pStyle w:val="PSI-Ttulo1"/>
       </w:pPr>
+      <w:bookmarkStart w:id="49" w:name="_Toc182923477"/>
       <w:r>
         <w:t>Riesgo 1</w:t>
       </w:r>
@@ -13608,15 +15118,18 @@
       <w:r>
         <w:t>:</w:t>
       </w:r>
+      <w:bookmarkEnd w:id="49"/>
     </w:p>
     <w:p>
       <w:pPr>
         <w:pStyle w:val="PSI-Ttulo1"/>
         <w:outlineLvl w:val="1"/>
       </w:pPr>
+      <w:bookmarkStart w:id="50" w:name="_Toc182923478"/>
       <w:r>
         <w:t>Leyenda</w:t>
       </w:r>
+      <w:bookmarkEnd w:id="50"/>
     </w:p>
     <w:tbl>
       <w:tblPr>
@@ -14062,6 +15575,7 @@
       <w:r>
         <w:br w:type="page"/>
       </w:r>
+      <w:bookmarkStart w:id="51" w:name="_Toc182923479"/>
       <w:r>
         <w:lastRenderedPageBreak/>
         <w:t xml:space="preserve">Referencia </w:t>
@@ -14070,20 +15584,20 @@
         <w:t>RK</w:t>
       </w:r>
       <w:r>
-        <w:t>1</w:t>
+        <w:t>15</w:t>
       </w:r>
-      <w:r>
-        <w:t>5</w:t>
-      </w:r>
+      <w:bookmarkEnd w:id="51"/>
     </w:p>
     <w:p>
       <w:pPr>
         <w:pStyle w:val="PSI-Ttulo2"/>
         <w:outlineLvl w:val="2"/>
       </w:pPr>
+      <w:bookmarkStart w:id="52" w:name="_Toc182923480"/>
       <w:r>
         <w:t>Identificación</w:t>
       </w:r>
+      <w:bookmarkEnd w:id="52"/>
     </w:p>
     <w:tbl>
       <w:tblPr>
@@ -14333,9 +15847,11 @@
         <w:pStyle w:val="PSI-Ttulo2"/>
         <w:outlineLvl w:val="2"/>
       </w:pPr>
+      <w:bookmarkStart w:id="53" w:name="_Toc182923481"/>
       <w:r>
         <w:t>Análisis</w:t>
       </w:r>
+      <w:bookmarkEnd w:id="53"/>
     </w:p>
     <w:tbl>
       <w:tblPr>
@@ -14532,9 +16048,11 @@
         <w:pStyle w:val="PSI-Ttulo2"/>
         <w:outlineLvl w:val="2"/>
       </w:pPr>
+      <w:bookmarkStart w:id="54" w:name="_Toc182923482"/>
       <w:r>
         <w:t>Plan de Riesgos</w:t>
       </w:r>
+      <w:bookmarkEnd w:id="54"/>
     </w:p>
     <w:tbl>
       <w:tblPr>
@@ -14730,9 +16248,11 @@
         <w:pStyle w:val="PSI-Ttulo2"/>
         <w:outlineLvl w:val="2"/>
       </w:pPr>
+      <w:bookmarkStart w:id="55" w:name="_Toc182923483"/>
       <w:r>
         <w:t>Seguimiento</w:t>
       </w:r>
+      <w:bookmarkEnd w:id="55"/>
     </w:p>
     <w:tbl>
       <w:tblPr>
@@ -14866,24 +16386,22 @@
       <w:pPr>
         <w:pStyle w:val="PSI-Ttulo1"/>
       </w:pPr>
+      <w:bookmarkStart w:id="56" w:name="_Toc182923484"/>
       <w:r>
-        <w:t>Riesgo 1</w:t>
+        <w:t>Riesgo 16:</w:t>
       </w:r>
-      <w:r>
-        <w:t>6</w:t>
-      </w:r>
-      <w:r>
-        <w:t>:</w:t>
-      </w:r>
+      <w:bookmarkEnd w:id="56"/>
     </w:p>
     <w:p>
       <w:pPr>
         <w:pStyle w:val="PSI-Ttulo1"/>
         <w:outlineLvl w:val="1"/>
       </w:pPr>
+      <w:bookmarkStart w:id="57" w:name="_Toc182923485"/>
       <w:r>
         <w:t>Leyenda</w:t>
       </w:r>
+      <w:bookmarkEnd w:id="57"/>
     </w:p>
     <w:tbl>
       <w:tblPr>
@@ -14923,10 +16441,7 @@
           </w:tcPr>
           <w:p>
             <w:r>
-              <w:t>RK1</w:t>
-            </w:r>
-            <w:r>
-              <w:t>6</w:t>
+              <w:t>RK16</w:t>
             </w:r>
           </w:p>
         </w:tc>
@@ -15091,10 +16606,7 @@
           </w:tcPr>
           <w:p>
             <w:r>
-              <w:t>8</w:t>
-            </w:r>
-            <w:r>
-              <w:t>0%</w:t>
+              <w:t>80%</w:t>
             </w:r>
           </w:p>
         </w:tc>
@@ -15119,10 +16631,7 @@
           </w:tcPr>
           <w:p>
             <w:r>
-              <w:t>3</w:t>
-            </w:r>
-            <w:r>
-              <w:t>20</w:t>
+              <w:t>320</w:t>
             </w:r>
           </w:p>
         </w:tc>
@@ -15302,6 +16811,7 @@
       <w:r>
         <w:br w:type="page"/>
       </w:r>
+      <w:bookmarkStart w:id="58" w:name="_Toc182923486"/>
       <w:r>
         <w:lastRenderedPageBreak/>
         <w:t xml:space="preserve">Referencia </w:t>
@@ -15315,15 +16825,18 @@
       <w:r>
         <w:t>6</w:t>
       </w:r>
+      <w:bookmarkEnd w:id="58"/>
     </w:p>
     <w:p>
       <w:pPr>
         <w:pStyle w:val="PSI-Ttulo2"/>
         <w:outlineLvl w:val="2"/>
       </w:pPr>
+      <w:bookmarkStart w:id="59" w:name="_Toc182923487"/>
       <w:r>
         <w:t>Identificación</w:t>
       </w:r>
+      <w:bookmarkEnd w:id="59"/>
     </w:p>
     <w:tbl>
       <w:tblPr>
@@ -15555,9 +17068,11 @@
         <w:pStyle w:val="PSI-Ttulo2"/>
         <w:outlineLvl w:val="2"/>
       </w:pPr>
+      <w:bookmarkStart w:id="60" w:name="_Toc182923488"/>
       <w:r>
         <w:t>Análisis</w:t>
       </w:r>
+      <w:bookmarkEnd w:id="60"/>
     </w:p>
     <w:tbl>
       <w:tblPr>
@@ -15726,9 +17241,11 @@
         <w:pStyle w:val="PSI-Ttulo2"/>
         <w:outlineLvl w:val="2"/>
       </w:pPr>
+      <w:bookmarkStart w:id="61" w:name="_Toc182923489"/>
       <w:r>
         <w:t>Plan de Riesgos</w:t>
       </w:r>
+      <w:bookmarkEnd w:id="61"/>
     </w:p>
     <w:tbl>
       <w:tblPr>
@@ -15916,9 +17433,11 @@
         <w:pStyle w:val="PSI-Ttulo2"/>
         <w:outlineLvl w:val="2"/>
       </w:pPr>
+      <w:bookmarkStart w:id="62" w:name="_Toc182923490"/>
       <w:r>
         <w:t>Seguimiento</w:t>
       </w:r>
+      <w:bookmarkEnd w:id="62"/>
     </w:p>
     <w:tbl>
       <w:tblPr>
@@ -16052,24 +17571,22 @@
       <w:pPr>
         <w:pStyle w:val="PSI-Ttulo1"/>
       </w:pPr>
+      <w:bookmarkStart w:id="63" w:name="_Toc182923491"/>
       <w:r>
-        <w:t>Riesgo 1</w:t>
+        <w:t>Riesgo 17:</w:t>
       </w:r>
-      <w:r>
-        <w:t>7</w:t>
-      </w:r>
-      <w:r>
-        <w:t>:</w:t>
-      </w:r>
+      <w:bookmarkEnd w:id="63"/>
     </w:p>
     <w:p>
       <w:pPr>
         <w:pStyle w:val="PSI-Ttulo1"/>
         <w:outlineLvl w:val="1"/>
       </w:pPr>
+      <w:bookmarkStart w:id="64" w:name="_Toc182923492"/>
       <w:r>
         <w:t>Leyenda</w:t>
       </w:r>
+      <w:bookmarkEnd w:id="64"/>
     </w:p>
     <w:tbl>
       <w:tblPr>
@@ -16504,6 +18021,7 @@
       <w:r>
         <w:br w:type="page"/>
       </w:r>
+      <w:bookmarkStart w:id="65" w:name="_Toc182923493"/>
       <w:r>
         <w:lastRenderedPageBreak/>
         <w:t xml:space="preserve">Referencia </w:t>
@@ -16517,15 +18035,18 @@
       <w:r>
         <w:t>7</w:t>
       </w:r>
+      <w:bookmarkEnd w:id="65"/>
     </w:p>
     <w:p>
       <w:pPr>
         <w:pStyle w:val="PSI-Ttulo2"/>
         <w:outlineLvl w:val="2"/>
       </w:pPr>
+      <w:bookmarkStart w:id="66" w:name="_Toc182923494"/>
       <w:r>
         <w:t>Identificación</w:t>
       </w:r>
+      <w:bookmarkEnd w:id="66"/>
     </w:p>
     <w:tbl>
       <w:tblPr>
@@ -16772,9 +18293,11 @@
         <w:pStyle w:val="PSI-Ttulo2"/>
         <w:outlineLvl w:val="2"/>
       </w:pPr>
+      <w:bookmarkStart w:id="67" w:name="_Toc182923495"/>
       <w:r>
         <w:t>Análisis</w:t>
       </w:r>
+      <w:bookmarkEnd w:id="67"/>
     </w:p>
     <w:tbl>
       <w:tblPr>
@@ -16937,9 +18460,11 @@
         <w:pStyle w:val="PSI-Ttulo2"/>
         <w:outlineLvl w:val="2"/>
       </w:pPr>
+      <w:bookmarkStart w:id="68" w:name="_Toc182923496"/>
       <w:r>
         <w:t>Plan de Riesgos</w:t>
       </w:r>
+      <w:bookmarkEnd w:id="68"/>
     </w:p>
     <w:tbl>
       <w:tblPr>
@@ -17142,9 +18667,11 @@
         <w:pStyle w:val="PSI-Ttulo2"/>
         <w:outlineLvl w:val="2"/>
       </w:pPr>
+      <w:bookmarkStart w:id="69" w:name="_Toc182923497"/>
       <w:r>
         <w:t>Seguimiento</w:t>
       </w:r>
+      <w:bookmarkEnd w:id="69"/>
     </w:p>
     <w:tbl>
       <w:tblPr>
@@ -22828,6 +24355,7 @@
   <w:style w:type="character" w:default="1" w:styleId="Fuentedeprrafopredeter">
     <w:name w:val="Default Paragraph Font"/>
     <w:uiPriority w:val="1"/>
+    <w:semiHidden/>
     <w:unhideWhenUsed/>
   </w:style>
   <w:style w:type="table" w:default="1" w:styleId="Tablanormal">

</xml_diff>